<commit_message>
HP=0 reset value in Test PLan
</commit_message>
<xml_diff>
--- a/docs/Test Plan and Report.docx
+++ b/docs/Test Plan and Report.docx
@@ -1,6 +1,6 @@
 
 <file path=word/document.xml><?xml version="1.0" encoding="utf-8"?>
-<w:document xmlns:wpc="http://schemas.microsoft.com/office/word/2010/wordprocessingCanvas" xmlns:mc="http://schemas.openxmlformats.org/markup-compatibility/2006" xmlns:o="urn:schemas-microsoft-com:office:office" xmlns:r="http://schemas.openxmlformats.org/officeDocument/2006/relationships" xmlns:m="http://schemas.openxmlformats.org/officeDocument/2006/math" xmlns:v="urn:schemas-microsoft-com:vml" xmlns:wp14="http://schemas.microsoft.com/office/word/2010/wordprocessingDrawing" xmlns:wp="http://schemas.openxmlformats.org/drawingml/2006/wordprocessingDrawing" xmlns:w10="urn:schemas-microsoft-com:office:word" xmlns:w="http://schemas.openxmlformats.org/wordprocessingml/2006/main" xmlns:w14="http://schemas.microsoft.com/office/word/2010/wordml" xmlns:wpg="http://schemas.microsoft.com/office/word/2010/wordprocessingGroup" xmlns:wpi="http://schemas.microsoft.com/office/word/2010/wordprocessingInk" xmlns:wne="http://schemas.microsoft.com/office/word/2006/wordml" xmlns:wps="http://schemas.microsoft.com/office/word/2010/wordprocessingShape" mc:Ignorable="w14 wp14">
+<w:document xmlns:wpc="http://schemas.microsoft.com/office/word/2010/wordprocessingCanvas" xmlns:mc="http://schemas.openxmlformats.org/markup-compatibility/2006" xmlns:o="urn:schemas-microsoft-com:office:office" xmlns:r="http://schemas.openxmlformats.org/officeDocument/2006/relationships" xmlns:m="http://schemas.openxmlformats.org/officeDocument/2006/math" xmlns:v="urn:schemas-microsoft-com:vml" xmlns:wp14="http://schemas.microsoft.com/office/word/2010/wordprocessingDrawing" xmlns:wp="http://schemas.openxmlformats.org/drawingml/2006/wordprocessingDrawing" xmlns:w10="urn:schemas-microsoft-com:office:word" xmlns:w="http://schemas.openxmlformats.org/wordprocessingml/2006/main" xmlns:w14="http://schemas.microsoft.com/office/word/2010/wordml" xmlns:w15="http://schemas.microsoft.com/office/word/2012/wordml" xmlns:wpg="http://schemas.microsoft.com/office/word/2010/wordprocessingGroup" xmlns:wpi="http://schemas.microsoft.com/office/word/2010/wordprocessingInk" xmlns:wne="http://schemas.microsoft.com/office/word/2006/wordml" xmlns:wps="http://schemas.microsoft.com/office/word/2010/wordprocessingShape" mc:Ignorable="w14 w15 wp14">
   <w:body>
     <w:p>
       <w:pPr>
@@ -75,6 +75,7 @@
           <w:szCs w:val="32"/>
         </w:rPr>
       </w:pPr>
+      <w:proofErr w:type="gramStart"/>
       <w:r>
         <w:rPr>
           <w:rFonts w:ascii="Times New Roman" w:hAnsi="Times New Roman" w:cs="Times New Roman"/>
@@ -83,6 +84,7 @@
         </w:rPr>
         <w:t>for</w:t>
       </w:r>
+      <w:proofErr w:type="gramEnd"/>
     </w:p>
     <w:p>
       <w:pPr>
@@ -104,6 +106,7 @@
           <w:sz w:val="24"/>
         </w:rPr>
       </w:pPr>
+      <w:proofErr w:type="spellStart"/>
       <w:r>
         <w:rPr>
           <w:rFonts w:ascii="Times New Roman" w:hAnsi="Times New Roman" w:cs="Times New Roman"/>
@@ -114,6 +117,7 @@
         </w:rPr>
         <w:t>PokemonTool</w:t>
       </w:r>
+      <w:proofErr w:type="spellEnd"/>
     </w:p>
     <w:p>
       <w:pPr>
@@ -298,12 +302,26 @@
         <w:rPr>
           <w:lang w:eastAsia="hi-IN" w:bidi="hi-IN"/>
         </w:rPr>
-        <w:t>This document includes the results of running the test suite on the PokemonTool application. These test cases are prepared from the functional requirements in the Software Requirements Document</w:t>
-      </w:r>
+        <w:t xml:space="preserve">This document includes the results of running the test suite on the </w:t>
+      </w:r>
+      <w:proofErr w:type="spellStart"/>
       <w:r>
         <w:rPr>
           <w:lang w:eastAsia="hi-IN" w:bidi="hi-IN"/>
         </w:rPr>
+        <w:t>PokemonTool</w:t>
+      </w:r>
+      <w:proofErr w:type="spellEnd"/>
+      <w:r>
+        <w:rPr>
+          <w:lang w:eastAsia="hi-IN" w:bidi="hi-IN"/>
+        </w:rPr>
+        <w:t xml:space="preserve"> application. These test cases are prepared from the functional requirements in the Software Requirements Document</w:t>
+      </w:r>
+      <w:r>
+        <w:rPr>
+          <w:lang w:eastAsia="hi-IN" w:bidi="hi-IN"/>
+        </w:rPr>
         <w:t xml:space="preserve"> (SRS)</w:t>
       </w:r>
       <w:r>
@@ -334,13 +352,7 @@
         <w:pStyle w:val="Heading1"/>
       </w:pPr>
       <w:r>
-        <w:t>2</w:t>
-      </w:r>
-      <w:r>
-        <w:t xml:space="preserve"> </w:t>
-      </w:r>
-      <w:r>
-        <w:t>White Box Testing</w:t>
+        <w:t>2 White Box Testing</w:t>
       </w:r>
     </w:p>
     <w:p/>
@@ -355,13 +367,7 @@
         <w:pStyle w:val="Heading1"/>
       </w:pPr>
       <w:r>
-        <w:t>3</w:t>
-      </w:r>
-      <w:r>
-        <w:t xml:space="preserve"> </w:t>
-      </w:r>
-      <w:r>
-        <w:t>Black Box Testing</w:t>
+        <w:t>3 Black Box Testing</w:t>
       </w:r>
     </w:p>
     <w:p>
@@ -487,19 +493,7 @@
         <w:pStyle w:val="Heading2"/>
       </w:pPr>
       <w:r>
-        <w:t>3</w:t>
-      </w:r>
-      <w:r>
-        <w:t>.</w:t>
-      </w:r>
-      <w:r>
-        <w:t>2</w:t>
-      </w:r>
-      <w:r>
-        <w:t xml:space="preserve"> </w:t>
-      </w:r>
-      <w:r>
-        <w:t xml:space="preserve">Status </w:t>
+        <w:t xml:space="preserve">3.2 Status </w:t>
       </w:r>
     </w:p>
     <w:p/>
@@ -564,10 +558,7 @@
           </w:tcPr>
           <w:p>
             <w:r>
-              <w:t>T</w:t>
-            </w:r>
-            <w:r>
-              <w:t xml:space="preserve">ouching </w:t>
+              <w:t xml:space="preserve">Touching </w:t>
             </w:r>
             <w:r>
               <w:t xml:space="preserve">confusion lights up the indicator. </w:t>
@@ -584,10 +575,7 @@
               <w:t xml:space="preserve">Touching </w:t>
             </w:r>
             <w:r>
-              <w:t>burn</w:t>
-            </w:r>
-            <w:r>
-              <w:t xml:space="preserve"> lights up the indicator. </w:t>
+              <w:t xml:space="preserve">burn lights up the indicator. </w:t>
             </w:r>
             <w:r>
               <w:t xml:space="preserve">Touching </w:t>
@@ -601,10 +589,7 @@
               <w:t xml:space="preserve">Touching </w:t>
             </w:r>
             <w:r>
-              <w:t>poison</w:t>
-            </w:r>
-            <w:r>
-              <w:t xml:space="preserve"> lights up the indicator. </w:t>
+              <w:t xml:space="preserve">poison lights up the indicator. </w:t>
             </w:r>
             <w:r>
               <w:t xml:space="preserve">Touching </w:t>
@@ -618,10 +603,7 @@
               <w:t xml:space="preserve">Touching </w:t>
             </w:r>
             <w:r>
-              <w:t>sleep</w:t>
-            </w:r>
-            <w:r>
-              <w:t xml:space="preserve"> lights up the indicator. </w:t>
+              <w:t xml:space="preserve">sleep lights up the indicator. </w:t>
             </w:r>
             <w:r>
               <w:t xml:space="preserve">Touching </w:t>
@@ -635,10 +617,7 @@
               <w:t xml:space="preserve">Touching </w:t>
             </w:r>
             <w:r>
-              <w:t>paralysis</w:t>
-            </w:r>
-            <w:r>
-              <w:t xml:space="preserve"> lights up the indicator. </w:t>
+              <w:t xml:space="preserve">paralysis lights up the indicator. </w:t>
             </w:r>
             <w:r>
               <w:t xml:space="preserve">Touching </w:t>
@@ -710,16 +689,7 @@
       </w:pPr>
       <w:r>
         <w:lastRenderedPageBreak/>
-        <w:t>3.</w:t>
-      </w:r>
-      <w:r>
-        <w:t>3</w:t>
-      </w:r>
-      <w:r>
-        <w:t xml:space="preserve"> </w:t>
-      </w:r>
-      <w:r>
-        <w:t>Health Indicator</w:t>
+        <w:t>3.3 Health Indicator</w:t>
       </w:r>
     </w:p>
     <w:p/>
@@ -784,10 +754,7 @@
           </w:tcPr>
           <w:p>
             <w:r>
-              <w:t xml:space="preserve">The </w:t>
-            </w:r>
-            <w:r>
-              <w:t>health indicator starts with a value of 30.</w:t>
+              <w:t>The health indicator starts with a value of 0.</w:t>
             </w:r>
           </w:p>
           <w:p>
@@ -809,7 +776,12 @@
               <w:t xml:space="preserve">Touching </w:t>
             </w:r>
             <w:r>
-              <w:t xml:space="preserve">the plus sign increases the value by 10. </w:t>
+              <w:t>the plus sign increases the value</w:t>
+            </w:r>
+            <w:bookmarkStart w:id="3" w:name="_GoBack"/>
+            <w:bookmarkEnd w:id="3"/>
+            <w:r>
+              <w:t xml:space="preserve"> by 10. </w:t>
             </w:r>
             <w:r>
               <w:t xml:space="preserve">Touching </w:t>
@@ -859,16 +831,7 @@
         <w:pStyle w:val="Heading2"/>
       </w:pPr>
       <w:r>
-        <w:t>3.</w:t>
-      </w:r>
-      <w:r>
-        <w:t>4</w:t>
-      </w:r>
-      <w:r>
-        <w:t xml:space="preserve"> </w:t>
-      </w:r>
-      <w:r>
-        <w:t>Refresh</w:t>
+        <w:t>3.4 Refresh</w:t>
       </w:r>
     </w:p>
     <w:p/>
@@ -933,10 +896,7 @@
           </w:tcPr>
           <w:p>
             <w:r>
-              <w:t>Touching</w:t>
-            </w:r>
-            <w:r>
-              <w:t xml:space="preserve"> refresh sets the health point indicator to a green 0 value.</w:t>
+              <w:t>Touching refresh sets the health point indicator to a green 0 value.</w:t>
             </w:r>
           </w:p>
         </w:tc>
@@ -968,16 +928,7 @@
         <w:pStyle w:val="Heading2"/>
       </w:pPr>
       <w:r>
-        <w:t>3.</w:t>
-      </w:r>
-      <w:r>
-        <w:t>5</w:t>
-      </w:r>
-      <w:r>
-        <w:t xml:space="preserve"> </w:t>
-      </w:r>
-      <w:r>
-        <w:t>Bench</w:t>
+        <w:t>3.5 Bench</w:t>
       </w:r>
     </w:p>
     <w:p/>
@@ -1042,64 +993,117 @@
           </w:tcPr>
           <w:p>
             <w:r>
-              <w:t>Touching the bench opens up the bench window, displaying 5 Pokeballs with 0 default numerical value health points.</w:t>
-            </w:r>
-          </w:p>
-          <w:p>
-            <w:r>
-              <w:t>Each Pokeball can be selected by touching it.</w:t>
-            </w:r>
-          </w:p>
-          <w:p>
-            <w:r>
-              <w:t>Touching the minus sign decreases the health point value of all selected Pokeballs by 10, with a minimum value of 0.</w:t>
-            </w:r>
-          </w:p>
-          <w:p>
-            <w:r>
-              <w:t xml:space="preserve">Touching the </w:t>
-            </w:r>
-            <w:r>
-              <w:t>plus</w:t>
-            </w:r>
-            <w:r>
-              <w:t xml:space="preserve"> sign </w:t>
-            </w:r>
-            <w:r>
-              <w:t xml:space="preserve">increases </w:t>
-            </w:r>
-            <w:r>
-              <w:t xml:space="preserve">the health point value of all selected Pokeballs by 10, </w:t>
-            </w:r>
-            <w:r>
-              <w:t>with</w:t>
-            </w:r>
-            <w:r>
-              <w:t xml:space="preserve"> a m</w:t>
-            </w:r>
-            <w:r>
-              <w:t>aximum</w:t>
-            </w:r>
-            <w:r>
-              <w:t xml:space="preserve"> value of </w:t>
-            </w:r>
-            <w:r>
-              <w:t>990.</w:t>
-            </w:r>
-          </w:p>
-          <w:p>
-            <w:r>
-              <w:t>Prior to selecting any Pokeballs, the Pokeball button is visible. Touching it selects all Pokeballs.</w:t>
-            </w:r>
-          </w:p>
-          <w:p>
-            <w:r>
-              <w:t>When selecting a Pokeball, the Pokeball button turns into the swap button.</w:t>
-            </w:r>
-          </w:p>
-          <w:p>
-            <w:r>
-              <w:t>Touching the swap button swaps the health point value of the selected Pokeball and the health indicator.</w:t>
+              <w:t xml:space="preserve">Touching the bench opens up the bench window, displaying 5 </w:t>
+            </w:r>
+            <w:proofErr w:type="spellStart"/>
+            <w:r>
+              <w:t>Pokeballs</w:t>
+            </w:r>
+            <w:proofErr w:type="spellEnd"/>
+            <w:r>
+              <w:t xml:space="preserve"> with 0 default numerical value health points.</w:t>
+            </w:r>
+          </w:p>
+          <w:p>
+            <w:r>
+              <w:t xml:space="preserve">Each </w:t>
+            </w:r>
+            <w:proofErr w:type="spellStart"/>
+            <w:r>
+              <w:t>Pokeball</w:t>
+            </w:r>
+            <w:proofErr w:type="spellEnd"/>
+            <w:r>
+              <w:t xml:space="preserve"> can be selected by touching it.</w:t>
+            </w:r>
+          </w:p>
+          <w:p>
+            <w:r>
+              <w:t xml:space="preserve">Touching the minus sign decreases the health point value of all selected </w:t>
+            </w:r>
+            <w:proofErr w:type="spellStart"/>
+            <w:r>
+              <w:t>Pokeballs</w:t>
+            </w:r>
+            <w:proofErr w:type="spellEnd"/>
+            <w:r>
+              <w:t xml:space="preserve"> by 10, with a minimum value of 0.</w:t>
+            </w:r>
+          </w:p>
+          <w:p>
+            <w:r>
+              <w:t xml:space="preserve">Touching the plus sign increases the health point value of all selected </w:t>
+            </w:r>
+            <w:proofErr w:type="spellStart"/>
+            <w:r>
+              <w:t>Pokeballs</w:t>
+            </w:r>
+            <w:proofErr w:type="spellEnd"/>
+            <w:r>
+              <w:t xml:space="preserve"> by 10, with a maximum value of 990.</w:t>
+            </w:r>
+          </w:p>
+          <w:p>
+            <w:r>
+              <w:t xml:space="preserve">Prior to selecting any </w:t>
+            </w:r>
+            <w:proofErr w:type="spellStart"/>
+            <w:r>
+              <w:t>Pokeballs</w:t>
+            </w:r>
+            <w:proofErr w:type="spellEnd"/>
+            <w:r>
+              <w:t xml:space="preserve">, the </w:t>
+            </w:r>
+            <w:proofErr w:type="spellStart"/>
+            <w:r>
+              <w:t>Pokeball</w:t>
+            </w:r>
+            <w:proofErr w:type="spellEnd"/>
+            <w:r>
+              <w:t xml:space="preserve"> button is visible. Touching it selects all </w:t>
+            </w:r>
+            <w:proofErr w:type="spellStart"/>
+            <w:r>
+              <w:t>Pokeballs</w:t>
+            </w:r>
+            <w:proofErr w:type="spellEnd"/>
+            <w:r>
+              <w:t>.</w:t>
+            </w:r>
+          </w:p>
+          <w:p>
+            <w:r>
+              <w:t xml:space="preserve">When selecting a </w:t>
+            </w:r>
+            <w:proofErr w:type="spellStart"/>
+            <w:r>
+              <w:t>Pokeball</w:t>
+            </w:r>
+            <w:proofErr w:type="spellEnd"/>
+            <w:r>
+              <w:t xml:space="preserve">, the </w:t>
+            </w:r>
+            <w:proofErr w:type="spellStart"/>
+            <w:r>
+              <w:t>Pokeball</w:t>
+            </w:r>
+            <w:proofErr w:type="spellEnd"/>
+            <w:r>
+              <w:t xml:space="preserve"> button turns into the swap button.</w:t>
+            </w:r>
+          </w:p>
+          <w:p>
+            <w:r>
+              <w:t xml:space="preserve">Touching the swap button swaps the health point value of the selected </w:t>
+            </w:r>
+            <w:proofErr w:type="spellStart"/>
+            <w:r>
+              <w:t>Pokeball</w:t>
+            </w:r>
+            <w:proofErr w:type="spellEnd"/>
+            <w:r>
+              <w:t xml:space="preserve"> and the health indicator.</w:t>
             </w:r>
           </w:p>
         </w:tc>
@@ -1189,13 +1193,7 @@
         <w:pStyle w:val="Heading2"/>
       </w:pPr>
       <w:r>
-        <w:t>3.</w:t>
-      </w:r>
-      <w:r>
-        <w:t>6</w:t>
-      </w:r>
-      <w:r>
-        <w:t xml:space="preserve"> </w:t>
+        <w:t xml:space="preserve">3.6 </w:t>
       </w:r>
       <w:r>
         <w:t>Coin Flip</w:t>
@@ -1273,7 +1271,15 @@
           </w:p>
           <w:p>
             <w:r>
-              <w:t>The coin flip animation ends after a second, displaying either the Pikachu face or the Pokemon logo.</w:t>
+              <w:t xml:space="preserve">The coin flip animation ends after a second, displaying either the Pikachu face or the </w:t>
+            </w:r>
+            <w:proofErr w:type="spellStart"/>
+            <w:r>
+              <w:t>Pokemon</w:t>
+            </w:r>
+            <w:proofErr w:type="spellEnd"/>
+            <w:r>
+              <w:t xml:space="preserve"> logo.</w:t>
             </w:r>
           </w:p>
         </w:tc>
@@ -1324,16 +1330,7 @@
       </w:pPr>
       <w:r>
         <w:lastRenderedPageBreak/>
-        <w:t>3.</w:t>
-      </w:r>
-      <w:r>
-        <w:t>7</w:t>
-      </w:r>
-      <w:r>
-        <w:t xml:space="preserve"> </w:t>
-      </w:r>
-      <w:r>
-        <w:t>Menu</w:t>
+        <w:t>3.7 Menu</w:t>
       </w:r>
     </w:p>
     <w:p/>
@@ -1418,12 +1415,28 @@
           </w:p>
           <w:p>
             <w:r>
-              <w:t>When the toggle is set to off, the current rotation of the device will affect the current orientation of the PokemonTool application.</w:t>
-            </w:r>
-          </w:p>
-          <w:p>
-            <w:r>
-              <w:t>When the toggle is set to on, the current rotation of the device is disregarded and the PokemonTool application is fixed in vertical layout.</w:t>
+              <w:t xml:space="preserve">When the toggle is set to off, the current rotation of the device will affect the current orientation of the </w:t>
+            </w:r>
+            <w:proofErr w:type="spellStart"/>
+            <w:r>
+              <w:t>PokemonTool</w:t>
+            </w:r>
+            <w:proofErr w:type="spellEnd"/>
+            <w:r>
+              <w:t xml:space="preserve"> application.</w:t>
+            </w:r>
+          </w:p>
+          <w:p>
+            <w:r>
+              <w:t xml:space="preserve">When the toggle is set to on, the current rotation of the device is disregarded and the </w:t>
+            </w:r>
+            <w:proofErr w:type="spellStart"/>
+            <w:r>
+              <w:t>PokemonTool</w:t>
+            </w:r>
+            <w:proofErr w:type="spellEnd"/>
+            <w:r>
+              <w:t xml:space="preserve"> application is fixed in vertical layout.</w:t>
             </w:r>
           </w:p>
         </w:tc>
@@ -1489,16 +1502,7 @@
         <w:pStyle w:val="Heading2"/>
       </w:pPr>
       <w:r>
-        <w:t>3.</w:t>
-      </w:r>
-      <w:r>
-        <w:t>8</w:t>
-      </w:r>
-      <w:r>
-        <w:t xml:space="preserve"> </w:t>
-      </w:r>
-      <w:r>
-        <w:t>Database</w:t>
+        <w:t>3.8 Database</w:t>
       </w:r>
     </w:p>
     <w:p/>
@@ -1623,16 +1627,7 @@
         <w:pStyle w:val="Heading1"/>
       </w:pPr>
       <w:r>
-        <w:t>4</w:t>
-      </w:r>
-      <w:r>
-        <w:t xml:space="preserve"> </w:t>
-      </w:r>
-      <w:r>
-        <w:t xml:space="preserve">Performance </w:t>
-      </w:r>
-      <w:r>
-        <w:t>Testing</w:t>
+        <w:t>4 Performance Testing</w:t>
       </w:r>
     </w:p>
     <w:p/>
@@ -1640,8 +1635,6 @@
       <w:r>
         <w:t>Each of the above test cases has a reaction time of less than 100 milliseconds, which meets non-functional requirement 3.3 in the SRS.</w:t>
       </w:r>
-      <w:bookmarkStart w:id="3" w:name="_GoBack"/>
-      <w:bookmarkEnd w:id="3"/>
     </w:p>
     <w:sectPr>
       <w:pgSz w:w="12240" w:h="15840"/>
@@ -1654,8 +1647,8 @@
 </file>
 
 <file path=word/numbering.xml><?xml version="1.0" encoding="utf-8"?>
-<w:numbering xmlns:wpc="http://schemas.microsoft.com/office/word/2010/wordprocessingCanvas" xmlns:mc="http://schemas.openxmlformats.org/markup-compatibility/2006" xmlns:o="urn:schemas-microsoft-com:office:office" xmlns:r="http://schemas.openxmlformats.org/officeDocument/2006/relationships" xmlns:m="http://schemas.openxmlformats.org/officeDocument/2006/math" xmlns:v="urn:schemas-microsoft-com:vml" xmlns:wp14="http://schemas.microsoft.com/office/word/2010/wordprocessingDrawing" xmlns:wp="http://schemas.openxmlformats.org/drawingml/2006/wordprocessingDrawing" xmlns:w10="urn:schemas-microsoft-com:office:word" xmlns:w="http://schemas.openxmlformats.org/wordprocessingml/2006/main" xmlns:w14="http://schemas.microsoft.com/office/word/2010/wordml" xmlns:wpg="http://schemas.microsoft.com/office/word/2010/wordprocessingGroup" xmlns:wpi="http://schemas.microsoft.com/office/word/2010/wordprocessingInk" xmlns:wne="http://schemas.microsoft.com/office/word/2006/wordml" xmlns:wps="http://schemas.microsoft.com/office/word/2010/wordprocessingShape" mc:Ignorable="w14 wp14">
-  <w:abstractNum w:abstractNumId="0">
+<w:numbering xmlns:wpc="http://schemas.microsoft.com/office/word/2010/wordprocessingCanvas" xmlns:mc="http://schemas.openxmlformats.org/markup-compatibility/2006" xmlns:o="urn:schemas-microsoft-com:office:office" xmlns:r="http://schemas.openxmlformats.org/officeDocument/2006/relationships" xmlns:m="http://schemas.openxmlformats.org/officeDocument/2006/math" xmlns:v="urn:schemas-microsoft-com:vml" xmlns:wp14="http://schemas.microsoft.com/office/word/2010/wordprocessingDrawing" xmlns:wp="http://schemas.openxmlformats.org/drawingml/2006/wordprocessingDrawing" xmlns:w10="urn:schemas-microsoft-com:office:word" xmlns:w="http://schemas.openxmlformats.org/wordprocessingml/2006/main" xmlns:w14="http://schemas.microsoft.com/office/word/2010/wordml" xmlns:w15="http://schemas.microsoft.com/office/word/2012/wordml" xmlns:wpg="http://schemas.microsoft.com/office/word/2010/wordprocessingGroup" xmlns:wpi="http://schemas.microsoft.com/office/word/2010/wordprocessingInk" xmlns:wne="http://schemas.microsoft.com/office/word/2006/wordml" xmlns:wps="http://schemas.microsoft.com/office/word/2010/wordprocessingShape" mc:Ignorable="w14 w15 wp14">
+  <w:abstractNum w:abstractNumId="0" w15:restartNumberingAfterBreak="0">
     <w:nsid w:val="00000001"/>
     <w:multiLevelType w:val="multilevel"/>
     <w:tmpl w:val="09A20B8E"/>
@@ -1786,7 +1779,7 @@
 </file>
 
 <file path=word/styles.xml><?xml version="1.0" encoding="utf-8"?>
-<w:styles xmlns:mc="http://schemas.openxmlformats.org/markup-compatibility/2006" xmlns:r="http://schemas.openxmlformats.org/officeDocument/2006/relationships" xmlns:w="http://schemas.openxmlformats.org/wordprocessingml/2006/main" xmlns:w14="http://schemas.microsoft.com/office/word/2010/wordml" mc:Ignorable="w14">
+<w:styles xmlns:mc="http://schemas.openxmlformats.org/markup-compatibility/2006" xmlns:r="http://schemas.openxmlformats.org/officeDocument/2006/relationships" xmlns:w="http://schemas.openxmlformats.org/wordprocessingml/2006/main" xmlns:w14="http://schemas.microsoft.com/office/word/2010/wordml" xmlns:w15="http://schemas.microsoft.com/office/word/2012/wordml" mc:Ignorable="w14 w15">
   <w:docDefaults>
     <w:rPrDefault>
       <w:rPr>
@@ -1802,499 +1795,378 @@
       </w:pPr>
     </w:pPrDefault>
   </w:docDefaults>
-  <w:latentStyles w:defLockedState="0" w:defUIPriority="99" w:defSemiHidden="1" w:defUnhideWhenUsed="1" w:defQFormat="0" w:count="267">
-    <w:lsdException w:name="Normal" w:semiHidden="0" w:uiPriority="0" w:unhideWhenUsed="0" w:qFormat="1"/>
-    <w:lsdException w:name="heading 1" w:semiHidden="0" w:uiPriority="0" w:unhideWhenUsed="0" w:qFormat="1"/>
-    <w:lsdException w:name="heading 2" w:uiPriority="9" w:qFormat="1"/>
-    <w:lsdException w:name="heading 3" w:uiPriority="9" w:qFormat="1"/>
-    <w:lsdException w:name="heading 4" w:uiPriority="9" w:qFormat="1"/>
-    <w:lsdException w:name="heading 5" w:uiPriority="9" w:qFormat="1"/>
-    <w:lsdException w:name="heading 6" w:uiPriority="0" w:qFormat="1"/>
-    <w:lsdException w:name="heading 7" w:uiPriority="9" w:qFormat="1"/>
-    <w:lsdException w:name="heading 8" w:uiPriority="9" w:qFormat="1"/>
-    <w:lsdException w:name="heading 9" w:uiPriority="9" w:qFormat="1"/>
-    <w:lsdException w:name="toc 1" w:uiPriority="39"/>
-    <w:lsdException w:name="toc 2" w:uiPriority="39"/>
-    <w:lsdException w:name="toc 3" w:uiPriority="39"/>
-    <w:lsdException w:name="toc 4" w:uiPriority="39"/>
-    <w:lsdException w:name="toc 5" w:uiPriority="39"/>
-    <w:lsdException w:name="toc 6" w:uiPriority="39"/>
-    <w:lsdException w:name="toc 7" w:uiPriority="39"/>
-    <w:lsdException w:name="toc 8" w:uiPriority="39"/>
-    <w:lsdException w:name="toc 9" w:uiPriority="39"/>
-    <w:lsdException w:name="caption" w:uiPriority="35" w:qFormat="1"/>
-    <w:lsdException w:name="Title" w:semiHidden="0" w:uiPriority="10" w:unhideWhenUsed="0" w:qFormat="1"/>
-    <w:lsdException w:name="Default Paragraph Font" w:uiPriority="1"/>
-    <w:lsdException w:name="Subtitle" w:semiHidden="0" w:uiPriority="11" w:unhideWhenUsed="0" w:qFormat="1"/>
-    <w:lsdException w:name="Strong" w:semiHidden="0" w:uiPriority="22" w:unhideWhenUsed="0" w:qFormat="1"/>
-    <w:lsdException w:name="Emphasis" w:semiHidden="0" w:uiPriority="20" w:unhideWhenUsed="0" w:qFormat="1"/>
-    <w:lsdException w:name="Table Grid" w:semiHidden="0" w:uiPriority="59" w:unhideWhenUsed="0"/>
-    <w:lsdException w:name="Placeholder Text" w:unhideWhenUsed="0"/>
-    <w:lsdException w:name="No Spacing" w:semiHidden="0" w:uiPriority="1" w:unhideWhenUsed="0" w:qFormat="1"/>
-    <w:lsdException w:name="Light Shading" w:semiHidden="0" w:uiPriority="60" w:unhideWhenUsed="0"/>
-    <w:lsdException w:name="Light List" w:semiHidden="0" w:uiPriority="61" w:unhideWhenUsed="0"/>
-    <w:lsdException w:name="Light Grid" w:semiHidden="0" w:uiPriority="62" w:unhideWhenUsed="0"/>
-    <w:lsdException w:name="Medium Shading 1" w:semiHidden="0" w:uiPriority="63" w:unhideWhenUsed="0"/>
-    <w:lsdException w:name="Medium Shading 2" w:semiHidden="0" w:uiPriority="64" w:unhideWhenUsed="0"/>
-    <w:lsdException w:name="Medium List 1" w:semiHidden="0" w:uiPriority="65" w:unhideWhenUsed="0"/>
-    <w:lsdException w:name="Medium List 2" w:semiHidden="0" w:uiPriority="66" w:unhideWhenUsed="0"/>
-    <w:lsdException w:name="Medium Grid 1" w:semiHidden="0" w:uiPriority="67" w:unhideWhenUsed="0"/>
-    <w:lsdException w:name="Medium Grid 2" w:semiHidden="0" w:uiPriority="68" w:unhideWhenUsed="0"/>
-    <w:lsdException w:name="Medium Grid 3" w:semiHidden="0" w:uiPriority="69" w:unhideWhenUsed="0"/>
-    <w:lsdException w:name="Dark List" w:semiHidden="0" w:uiPriority="70" w:unhideWhenUsed="0"/>
-    <w:lsdException w:name="Colorful Shading" w:semiHidden="0" w:uiPriority="71" w:unhideWhenUsed="0"/>
-    <w:lsdException w:name="Colorful List" w:semiHidden="0" w:uiPriority="72" w:unhideWhenUsed="0"/>
-    <w:lsdException w:name="Colorful Grid" w:semiHidden="0" w:uiPriority="73" w:unhideWhenUsed="0"/>
-    <w:lsdException w:name="Light Shading Accent 1" w:semiHidden="0" w:uiPriority="60" w:unhideWhenUsed="0"/>
-    <w:lsdException w:name="Light List Accent 1" w:semiHidden="0" w:uiPriority="61" w:unhideWhenUsed="0"/>
-    <w:lsdException w:name="Light Grid Accent 1" w:semiHidden="0" w:uiPriority="62" w:unhideWhenUsed="0"/>
-    <w:lsdException w:name="Medium Shading 1 Accent 1" w:semiHidden="0" w:uiPriority="63" w:unhideWhenUsed="0"/>
-    <w:lsdException w:name="Medium Shading 2 Accent 1" w:semiHidden="0" w:uiPriority="64" w:unhideWhenUsed="0"/>
-    <w:lsdException w:name="Medium List 1 Accent 1" w:semiHidden="0" w:uiPriority="65" w:unhideWhenUsed="0"/>
-    <w:lsdException w:name="Revision" w:unhideWhenUsed="0"/>
-    <w:lsdException w:name="List Paragraph" w:semiHidden="0" w:uiPriority="34" w:unhideWhenUsed="0" w:qFormat="1"/>
-    <w:lsdException w:name="Quote" w:semiHidden="0" w:uiPriority="29" w:unhideWhenUsed="0" w:qFormat="1"/>
-    <w:lsdException w:name="Intense Quote" w:semiHidden="0" w:uiPriority="30" w:unhideWhenUsed="0" w:qFormat="1"/>
-    <w:lsdException w:name="Medium List 2 Accent 1" w:semiHidden="0" w:uiPriority="66" w:unhideWhenUsed="0"/>
-    <w:lsdException w:name="Medium Grid 1 Accent 1" w:semiHidden="0" w:uiPriority="67" w:unhideWhenUsed="0"/>
-    <w:lsdException w:name="Medium Grid 2 Accent 1" w:semiHidden="0" w:uiPriority="68" w:unhideWhenUsed="0"/>
-    <w:lsdException w:name="Medium Grid 3 Accent 1" w:semiHidden="0" w:uiPriority="69" w:unhideWhenUsed="0"/>
-    <w:lsdException w:name="Dark List Accent 1" w:semiHidden="0" w:uiPriority="70" w:unhideWhenUsed="0"/>
-    <w:lsdException w:name="Colorful Shading Accent 1" w:semiHidden="0" w:uiPriority="71" w:unhideWhenUsed="0"/>
-    <w:lsdException w:name="Colorful List Accent 1" w:semiHidden="0" w:uiPriority="72" w:unhideWhenUsed="0"/>
-    <w:lsdException w:name="Colorful Grid Accent 1" w:semiHidden="0" w:uiPriority="73" w:unhideWhenUsed="0"/>
-    <w:lsdException w:name="Light Shading Accent 2" w:semiHidden="0" w:uiPriority="60" w:unhideWhenUsed="0"/>
-    <w:lsdException w:name="Light List Accent 2" w:semiHidden="0" w:uiPriority="61" w:unhideWhenUsed="0"/>
-    <w:lsdException w:name="Light Grid Accent 2" w:semiHidden="0" w:uiPriority="62" w:unhideWhenUsed="0"/>
-    <w:lsdException w:name="Medium Shading 1 Accent 2" w:semiHidden="0" w:uiPriority="63" w:unhideWhenUsed="0"/>
-    <w:lsdException w:name="Medium Shading 2 Accent 2" w:semiHidden="0" w:uiPriority="64" w:unhideWhenUsed="0"/>
-    <w:lsdException w:name="Medium List 1 Accent 2" w:semiHidden="0" w:uiPriority="65" w:unhideWhenUsed="0"/>
-    <w:lsdException w:name="Medium List 2 Accent 2" w:semiHidden="0" w:uiPriority="66" w:unhideWhenUsed="0"/>
-    <w:lsdException w:name="Medium Grid 1 Accent 2" w:semiHidden="0" w:uiPriority="67" w:unhideWhenUsed="0"/>
-    <w:lsdException w:name="Medium Grid 2 Accent 2" w:semiHidden="0" w:uiPriority="68" w:unhideWhenUsed="0"/>
-    <w:lsdException w:name="Medium Grid 3 Accent 2" w:semiHidden="0" w:uiPriority="69" w:unhideWhenUsed="0"/>
-    <w:lsdException w:name="Dark List Accent 2" w:semiHidden="0" w:uiPriority="70" w:unhideWhenUsed="0"/>
-    <w:lsdException w:name="Colorful Shading Accent 2" w:semiHidden="0" w:uiPriority="71" w:unhideWhenUsed="0"/>
-    <w:lsdException w:name="Colorful List Accent 2" w:semiHidden="0" w:uiPriority="72" w:unhideWhenUsed="0"/>
-    <w:lsdException w:name="Colorful Grid Accent 2" w:semiHidden="0" w:uiPriority="73" w:unhideWhenUsed="0"/>
-    <w:lsdException w:name="Light Shading Accent 3" w:semiHidden="0" w:uiPriority="60" w:unhideWhenUsed="0"/>
-    <w:lsdException w:name="Light List Accent 3" w:semiHidden="0" w:uiPriority="61" w:unhideWhenUsed="0"/>
-    <w:lsdException w:name="Light Grid Accent 3" w:semiHidden="0" w:uiPriority="62" w:unhideWhenUsed="0"/>
-    <w:lsdException w:name="Medium Shading 1 Accent 3" w:semiHidden="0" w:uiPriority="63" w:unhideWhenUsed="0"/>
-    <w:lsdException w:name="Medium Shading 2 Accent 3" w:semiHidden="0" w:uiPriority="64" w:unhideWhenUsed="0"/>
-    <w:lsdException w:name="Medium List 1 Accent 3" w:semiHidden="0" w:uiPriority="65" w:unhideWhenUsed="0"/>
-    <w:lsdException w:name="Medium List 2 Accent 3" w:semiHidden="0" w:uiPriority="66" w:unhideWhenUsed="0"/>
-    <w:lsdException w:name="Medium Grid 1 Accent 3" w:semiHidden="0" w:uiPriority="67" w:unhideWhenUsed="0"/>
-    <w:lsdException w:name="Medium Grid 2 Accent 3" w:semiHidden="0" w:uiPriority="68" w:unhideWhenUsed="0"/>
-    <w:lsdException w:name="Medium Grid 3 Accent 3" w:semiHidden="0" w:uiPriority="69" w:unhideWhenUsed="0"/>
-    <w:lsdException w:name="Dark List Accent 3" w:semiHidden="0" w:uiPriority="70" w:unhideWhenUsed="0"/>
-    <w:lsdException w:name="Colorful Shading Accent 3" w:semiHidden="0" w:uiPriority="71" w:unhideWhenUsed="0"/>
-    <w:lsdException w:name="Colorful List Accent 3" w:semiHidden="0" w:uiPriority="72" w:unhideWhenUsed="0"/>
-    <w:lsdException w:name="Colorful Grid Accent 3" w:semiHidden="0" w:uiPriority="73" w:unhideWhenUsed="0"/>
-    <w:lsdException w:name="Light Shading Accent 4" w:semiHidden="0" w:uiPriority="60" w:unhideWhenUsed="0"/>
-    <w:lsdException w:name="Light List Accent 4" w:semiHidden="0" w:uiPriority="61" w:unhideWhenUsed="0"/>
-    <w:lsdException w:name="Light Grid Accent 4" w:semiHidden="0" w:uiPriority="62" w:unhideWhenUsed="0"/>
-    <w:lsdException w:name="Medium Shading 1 Accent 4" w:semiHidden="0" w:uiPriority="63" w:unhideWhenUsed="0"/>
-    <w:lsdException w:name="Medium Shading 2 Accent 4" w:semiHidden="0" w:uiPriority="64" w:unhideWhenUsed="0"/>
-    <w:lsdException w:name="Medium List 1 Accent 4" w:semiHidden="0" w:uiPriority="65" w:unhideWhenUsed="0"/>
-    <w:lsdException w:name="Medium List 2 Accent 4" w:semiHidden="0" w:uiPriority="66" w:unhideWhenUsed="0"/>
-    <w:lsdException w:name="Medium Grid 1 Accent 4" w:semiHidden="0" w:uiPriority="67" w:unhideWhenUsed="0"/>
-    <w:lsdException w:name="Medium Grid 2 Accent 4" w:semiHidden="0" w:uiPriority="68" w:unhideWhenUsed="0"/>
-    <w:lsdException w:name="Medium Grid 3 Accent 4" w:semiHidden="0" w:uiPriority="69" w:unhideWhenUsed="0"/>
-    <w:lsdException w:name="Dark List Accent 4" w:semiHidden="0" w:uiPriority="70" w:unhideWhenUsed="0"/>
-    <w:lsdException w:name="Colorful Shading Accent 4" w:semiHidden="0" w:uiPriority="71" w:unhideWhenUsed="0"/>
-    <w:lsdException w:name="Colorful List Accent 4" w:semiHidden="0" w:uiPriority="72" w:unhideWhenUsed="0"/>
-    <w:lsdException w:name="Colorful Grid Accent 4" w:semiHidden="0" w:uiPriority="73" w:unhideWhenUsed="0"/>
-    <w:lsdException w:name="Light Shading Accent 5" w:semiHidden="0" w:uiPriority="60" w:unhideWhenUsed="0"/>
-    <w:lsdException w:name="Light List Accent 5" w:semiHidden="0" w:uiPriority="61" w:unhideWhenUsed="0"/>
-    <w:lsdException w:name="Light Grid Accent 5" w:semiHidden="0" w:uiPriority="62" w:unhideWhenUsed="0"/>
-    <w:lsdException w:name="Medium Shading 1 Accent 5" w:semiHidden="0" w:uiPriority="63" w:unhideWhenUsed="0"/>
-    <w:lsdException w:name="Medium Shading 2 Accent 5" w:semiHidden="0" w:uiPriority="64" w:unhideWhenUsed="0"/>
-    <w:lsdException w:name="Medium List 1 Accent 5" w:semiHidden="0" w:uiPriority="65" w:unhideWhenUsed="0"/>
-    <w:lsdException w:name="Medium List 2 Accent 5" w:semiHidden="0" w:uiPriority="66" w:unhideWhenUsed="0"/>
-    <w:lsdException w:name="Medium Grid 1 Accent 5" w:semiHidden="0" w:uiPriority="67" w:unhideWhenUsed="0"/>
-    <w:lsdException w:name="Medium Grid 2 Accent 5" w:semiHidden="0" w:uiPriority="68" w:unhideWhenUsed="0"/>
-    <w:lsdException w:name="Medium Grid 3 Accent 5" w:semiHidden="0" w:uiPriority="69" w:unhideWhenUsed="0"/>
-    <w:lsdException w:name="Dark List Accent 5" w:semiHidden="0" w:uiPriority="70" w:unhideWhenUsed="0"/>
-    <w:lsdException w:name="Colorful Shading Accent 5" w:semiHidden="0" w:uiPriority="71" w:unhideWhenUsed="0"/>
-    <w:lsdException w:name="Colorful List Accent 5" w:semiHidden="0" w:uiPriority="72" w:unhideWhenUsed="0"/>
-    <w:lsdException w:name="Colorful Grid Accent 5" w:semiHidden="0" w:uiPriority="73" w:unhideWhenUsed="0"/>
-    <w:lsdException w:name="Light Shading Accent 6" w:semiHidden="0" w:uiPriority="60" w:unhideWhenUsed="0"/>
-    <w:lsdException w:name="Light List Accent 6" w:semiHidden="0" w:uiPriority="61" w:unhideWhenUsed="0"/>
-    <w:lsdException w:name="Light Grid Accent 6" w:semiHidden="0" w:uiPriority="62" w:unhideWhenUsed="0"/>
-    <w:lsdException w:name="Medium Shading 1 Accent 6" w:semiHidden="0" w:uiPriority="63" w:unhideWhenUsed="0"/>
-    <w:lsdException w:name="Medium Shading 2 Accent 6" w:semiHidden="0" w:uiPriority="64" w:unhideWhenUsed="0"/>
-    <w:lsdException w:name="Medium List 1 Accent 6" w:semiHidden="0" w:uiPriority="65" w:unhideWhenUsed="0"/>
-    <w:lsdException w:name="Medium List 2 Accent 6" w:semiHidden="0" w:uiPriority="66" w:unhideWhenUsed="0"/>
-    <w:lsdException w:name="Medium Grid 1 Accent 6" w:semiHidden="0" w:uiPriority="67" w:unhideWhenUsed="0"/>
-    <w:lsdException w:name="Medium Grid 2 Accent 6" w:semiHidden="0" w:uiPriority="68" w:unhideWhenUsed="0"/>
-    <w:lsdException w:name="Medium Grid 3 Accent 6" w:semiHidden="0" w:uiPriority="69" w:unhideWhenUsed="0"/>
-    <w:lsdException w:name="Dark List Accent 6" w:semiHidden="0" w:uiPriority="70" w:unhideWhenUsed="0"/>
-    <w:lsdException w:name="Colorful Shading Accent 6" w:semiHidden="0" w:uiPriority="71" w:unhideWhenUsed="0"/>
-    <w:lsdException w:name="Colorful List Accent 6" w:semiHidden="0" w:uiPriority="72" w:unhideWhenUsed="0"/>
-    <w:lsdException w:name="Colorful Grid Accent 6" w:semiHidden="0" w:uiPriority="73" w:unhideWhenUsed="0"/>
-    <w:lsdException w:name="Subtle Emphasis" w:semiHidden="0" w:uiPriority="19" w:unhideWhenUsed="0" w:qFormat="1"/>
-    <w:lsdException w:name="Intense Emphasis" w:semiHidden="0" w:uiPriority="21" w:unhideWhenUsed="0" w:qFormat="1"/>
-    <w:lsdException w:name="Subtle Reference" w:semiHidden="0" w:uiPriority="31" w:unhideWhenUsed="0" w:qFormat="1"/>
-    <w:lsdException w:name="Intense Reference" w:semiHidden="0" w:uiPriority="32" w:unhideWhenUsed="0" w:qFormat="1"/>
-    <w:lsdException w:name="Book Title" w:semiHidden="0" w:uiPriority="33" w:unhideWhenUsed="0" w:qFormat="1"/>
-    <w:lsdException w:name="Bibliography" w:uiPriority="37"/>
-    <w:lsdException w:name="TOC Heading" w:uiPriority="39" w:qFormat="1"/>
-  </w:latentStyles>
-  <w:style w:type="paragraph" w:default="1" w:styleId="Normal">
-    <w:name w:val="Normal"/>
-    <w:qFormat/>
-    <w:rsid w:val="00644E2A"/>
-    <w:pPr>
-      <w:spacing w:line="240" w:lineRule="auto"/>
-    </w:pPr>
-  </w:style>
-  <w:style w:type="paragraph" w:styleId="Heading1">
-    <w:name w:val="heading 1"/>
-    <w:basedOn w:val="Normal"/>
-    <w:next w:val="BodyText"/>
-    <w:link w:val="Heading1Char"/>
-    <w:qFormat/>
-    <w:rsid w:val="00865196"/>
-    <w:pPr>
-      <w:keepNext/>
-      <w:widowControl w:val="0"/>
-      <w:numPr>
-        <w:numId w:val="1"/>
-      </w:numPr>
-      <w:suppressAutoHyphens/>
-      <w:spacing w:before="240" w:after="120"/>
-      <w:outlineLvl w:val="0"/>
-    </w:pPr>
-    <w:rPr>
-      <w:rFonts w:ascii="Arial" w:eastAsia="Microsoft YaHei" w:hAnsi="Arial" w:cs="Mangal"/>
-      <w:b/>
-      <w:bCs/>
-      <w:sz w:val="32"/>
-      <w:szCs w:val="32"/>
-      <w:lang w:eastAsia="hi-IN" w:bidi="hi-IN"/>
-    </w:rPr>
-  </w:style>
-  <w:style w:type="paragraph" w:styleId="Heading2">
-    <w:name w:val="heading 2"/>
-    <w:basedOn w:val="Normal"/>
-    <w:next w:val="Normal"/>
-    <w:link w:val="Heading2Char"/>
-    <w:uiPriority w:val="9"/>
-    <w:unhideWhenUsed/>
-    <w:qFormat/>
-    <w:rsid w:val="00321404"/>
-    <w:pPr>
-      <w:keepNext/>
-      <w:keepLines/>
-      <w:spacing w:before="200" w:after="0"/>
-      <w:outlineLvl w:val="1"/>
-    </w:pPr>
-    <w:rPr>
-      <w:rFonts w:asciiTheme="majorHAnsi" w:eastAsiaTheme="majorEastAsia" w:hAnsiTheme="majorHAnsi" w:cstheme="majorBidi"/>
-      <w:b/>
-      <w:bCs/>
-      <w:color w:val="4F81BD" w:themeColor="accent1"/>
-      <w:sz w:val="26"/>
-      <w:szCs w:val="26"/>
-    </w:rPr>
-  </w:style>
-  <w:style w:type="paragraph" w:styleId="Heading6">
-    <w:name w:val="heading 6"/>
-    <w:basedOn w:val="Normal"/>
-    <w:next w:val="BodyText"/>
-    <w:link w:val="Heading6Char"/>
-    <w:qFormat/>
-    <w:rsid w:val="00865196"/>
-    <w:pPr>
-      <w:keepNext/>
-      <w:widowControl w:val="0"/>
-      <w:numPr>
-        <w:ilvl w:val="5"/>
-        <w:numId w:val="1"/>
-      </w:numPr>
-      <w:suppressAutoHyphens/>
-      <w:spacing w:before="240" w:after="120"/>
-      <w:outlineLvl w:val="5"/>
-    </w:pPr>
-    <w:rPr>
-      <w:rFonts w:ascii="Arial" w:eastAsia="Microsoft YaHei" w:hAnsi="Arial" w:cs="Mangal"/>
-      <w:b/>
-      <w:bCs/>
-      <w:i/>
-      <w:sz w:val="21"/>
-      <w:szCs w:val="21"/>
-      <w:lang w:eastAsia="hi-IN" w:bidi="hi-IN"/>
-    </w:rPr>
-  </w:style>
-  <w:style w:type="character" w:default="1" w:styleId="DefaultParagraphFont">
-    <w:name w:val="Default Paragraph Font"/>
-    <w:uiPriority w:val="1"/>
-    <w:semiHidden/>
-    <w:unhideWhenUsed/>
-  </w:style>
-  <w:style w:type="table" w:default="1" w:styleId="TableNormal">
-    <w:name w:val="Normal Table"/>
-    <w:uiPriority w:val="99"/>
-    <w:semiHidden/>
-    <w:unhideWhenUsed/>
-    <w:tblPr>
-      <w:tblInd w:w="0" w:type="dxa"/>
-      <w:tblCellMar>
-        <w:top w:w="0" w:type="dxa"/>
-        <w:left w:w="108" w:type="dxa"/>
-        <w:bottom w:w="0" w:type="dxa"/>
-        <w:right w:w="108" w:type="dxa"/>
-      </w:tblCellMar>
-    </w:tblPr>
-  </w:style>
-  <w:style w:type="numbering" w:default="1" w:styleId="NoList">
-    <w:name w:val="No List"/>
-    <w:uiPriority w:val="99"/>
-    <w:semiHidden/>
-    <w:unhideWhenUsed/>
-  </w:style>
-  <w:style w:type="character" w:customStyle="1" w:styleId="Heading1Char">
-    <w:name w:val="Heading 1 Char"/>
-    <w:basedOn w:val="DefaultParagraphFont"/>
-    <w:link w:val="Heading1"/>
-    <w:rsid w:val="00865196"/>
-    <w:rPr>
-      <w:rFonts w:ascii="Arial" w:eastAsia="Microsoft YaHei" w:hAnsi="Arial" w:cs="Mangal"/>
-      <w:b/>
-      <w:bCs/>
-      <w:sz w:val="32"/>
-      <w:szCs w:val="32"/>
-      <w:lang w:eastAsia="hi-IN" w:bidi="hi-IN"/>
-    </w:rPr>
-  </w:style>
-  <w:style w:type="character" w:customStyle="1" w:styleId="Heading6Char">
-    <w:name w:val="Heading 6 Char"/>
-    <w:basedOn w:val="DefaultParagraphFont"/>
-    <w:link w:val="Heading6"/>
-    <w:rsid w:val="00865196"/>
-    <w:rPr>
-      <w:rFonts w:ascii="Arial" w:eastAsia="Microsoft YaHei" w:hAnsi="Arial" w:cs="Mangal"/>
-      <w:b/>
-      <w:bCs/>
-      <w:i/>
-      <w:sz w:val="21"/>
-      <w:szCs w:val="21"/>
-      <w:lang w:eastAsia="hi-IN" w:bidi="hi-IN"/>
-    </w:rPr>
-  </w:style>
-  <w:style w:type="paragraph" w:styleId="BodyText">
-    <w:name w:val="Body Text"/>
-    <w:basedOn w:val="Normal"/>
-    <w:link w:val="BodyTextChar"/>
-    <w:uiPriority w:val="99"/>
-    <w:semiHidden/>
-    <w:unhideWhenUsed/>
-    <w:rsid w:val="00865196"/>
-    <w:pPr>
-      <w:spacing w:after="120"/>
-    </w:pPr>
-  </w:style>
-  <w:style w:type="character" w:customStyle="1" w:styleId="BodyTextChar">
-    <w:name w:val="Body Text Char"/>
-    <w:basedOn w:val="DefaultParagraphFont"/>
-    <w:link w:val="BodyText"/>
-    <w:uiPriority w:val="99"/>
-    <w:semiHidden/>
-    <w:rsid w:val="00865196"/>
-  </w:style>
-  <w:style w:type="character" w:customStyle="1" w:styleId="Heading2Char">
-    <w:name w:val="Heading 2 Char"/>
-    <w:basedOn w:val="DefaultParagraphFont"/>
-    <w:link w:val="Heading2"/>
-    <w:uiPriority w:val="9"/>
-    <w:rsid w:val="00321404"/>
-    <w:rPr>
-      <w:rFonts w:asciiTheme="majorHAnsi" w:eastAsiaTheme="majorEastAsia" w:hAnsiTheme="majorHAnsi" w:cstheme="majorBidi"/>
-      <w:b/>
-      <w:bCs/>
-      <w:color w:val="4F81BD" w:themeColor="accent1"/>
-      <w:sz w:val="26"/>
-      <w:szCs w:val="26"/>
-    </w:rPr>
-  </w:style>
-  <w:style w:type="table" w:styleId="TableGrid">
-    <w:name w:val="Table Grid"/>
-    <w:basedOn w:val="TableNormal"/>
-    <w:uiPriority w:val="59"/>
-    <w:rsid w:val="00321404"/>
-    <w:pPr>
-      <w:spacing w:after="0" w:line="240" w:lineRule="auto"/>
-    </w:pPr>
-    <w:tblPr>
-      <w:tblBorders>
-        <w:top w:val="single" w:sz="4" w:space="0" w:color="auto"/>
-        <w:left w:val="single" w:sz="4" w:space="0" w:color="auto"/>
-        <w:bottom w:val="single" w:sz="4" w:space="0" w:color="auto"/>
-        <w:right w:val="single" w:sz="4" w:space="0" w:color="auto"/>
-        <w:insideH w:val="single" w:sz="4" w:space="0" w:color="auto"/>
-        <w:insideV w:val="single" w:sz="4" w:space="0" w:color="auto"/>
-      </w:tblBorders>
-    </w:tblPr>
-  </w:style>
-</w:styles>
-</file>
-
-<file path=word/stylesWithEffects.xml><?xml version="1.0" encoding="utf-8"?>
-<w:styles xmlns:wpc="http://schemas.microsoft.com/office/word/2010/wordprocessingCanvas" xmlns:mc="http://schemas.openxmlformats.org/markup-compatibility/2006" xmlns:o="urn:schemas-microsoft-com:office:office" xmlns:r="http://schemas.openxmlformats.org/officeDocument/2006/relationships" xmlns:m="http://schemas.openxmlformats.org/officeDocument/2006/math" xmlns:v="urn:schemas-microsoft-com:vml" xmlns:wp14="http://schemas.microsoft.com/office/word/2010/wordprocessingDrawing" xmlns:wp="http://schemas.openxmlformats.org/drawingml/2006/wordprocessingDrawing" xmlns:w10="urn:schemas-microsoft-com:office:word" xmlns:w="http://schemas.openxmlformats.org/wordprocessingml/2006/main" xmlns:w14="http://schemas.microsoft.com/office/word/2010/wordml" xmlns:wpg="http://schemas.microsoft.com/office/word/2010/wordprocessingGroup" xmlns:wpi="http://schemas.microsoft.com/office/word/2010/wordprocessingInk" xmlns:wne="http://schemas.microsoft.com/office/word/2006/wordml" xmlns:wps="http://schemas.microsoft.com/office/word/2010/wordprocessingShape" mc:Ignorable="w14 wp14">
-  <w:docDefaults>
-    <w:rPrDefault>
-      <w:rPr>
-        <w:rFonts w:asciiTheme="minorHAnsi" w:eastAsiaTheme="minorHAnsi" w:hAnsiTheme="minorHAnsi" w:cstheme="minorBidi"/>
-        <w:sz w:val="22"/>
-        <w:szCs w:val="22"/>
-        <w:lang w:val="en-US" w:eastAsia="en-US" w:bidi="ar-SA"/>
-      </w:rPr>
-    </w:rPrDefault>
-    <w:pPrDefault>
-      <w:pPr>
-        <w:spacing w:after="200" w:line="276" w:lineRule="auto"/>
-      </w:pPr>
-    </w:pPrDefault>
-  </w:docDefaults>
-  <w:latentStyles w:defLockedState="0" w:defUIPriority="99" w:defSemiHidden="1" w:defUnhideWhenUsed="1" w:defQFormat="0" w:count="267">
-    <w:lsdException w:name="Normal" w:semiHidden="0" w:uiPriority="0" w:unhideWhenUsed="0" w:qFormat="1"/>
-    <w:lsdException w:name="heading 1" w:semiHidden="0" w:uiPriority="0" w:unhideWhenUsed="0" w:qFormat="1"/>
-    <w:lsdException w:name="heading 2" w:uiPriority="9" w:qFormat="1"/>
-    <w:lsdException w:name="heading 3" w:uiPriority="9" w:qFormat="1"/>
-    <w:lsdException w:name="heading 4" w:uiPriority="9" w:qFormat="1"/>
-    <w:lsdException w:name="heading 5" w:uiPriority="9" w:qFormat="1"/>
-    <w:lsdException w:name="heading 6" w:uiPriority="0" w:qFormat="1"/>
-    <w:lsdException w:name="heading 7" w:uiPriority="9" w:qFormat="1"/>
-    <w:lsdException w:name="heading 8" w:uiPriority="9" w:qFormat="1"/>
-    <w:lsdException w:name="heading 9" w:uiPriority="9" w:qFormat="1"/>
-    <w:lsdException w:name="toc 1" w:uiPriority="39"/>
-    <w:lsdException w:name="toc 2" w:uiPriority="39"/>
-    <w:lsdException w:name="toc 3" w:uiPriority="39"/>
-    <w:lsdException w:name="toc 4" w:uiPriority="39"/>
-    <w:lsdException w:name="toc 5" w:uiPriority="39"/>
-    <w:lsdException w:name="toc 6" w:uiPriority="39"/>
-    <w:lsdException w:name="toc 7" w:uiPriority="39"/>
-    <w:lsdException w:name="toc 8" w:uiPriority="39"/>
-    <w:lsdException w:name="toc 9" w:uiPriority="39"/>
-    <w:lsdException w:name="caption" w:uiPriority="35" w:qFormat="1"/>
-    <w:lsdException w:name="Title" w:semiHidden="0" w:uiPriority="10" w:unhideWhenUsed="0" w:qFormat="1"/>
-    <w:lsdException w:name="Default Paragraph Font" w:uiPriority="1"/>
-    <w:lsdException w:name="Subtitle" w:semiHidden="0" w:uiPriority="11" w:unhideWhenUsed="0" w:qFormat="1"/>
-    <w:lsdException w:name="Strong" w:semiHidden="0" w:uiPriority="22" w:unhideWhenUsed="0" w:qFormat="1"/>
-    <w:lsdException w:name="Emphasis" w:semiHidden="0" w:uiPriority="20" w:unhideWhenUsed="0" w:qFormat="1"/>
-    <w:lsdException w:name="Table Grid" w:semiHidden="0" w:uiPriority="59" w:unhideWhenUsed="0"/>
-    <w:lsdException w:name="Placeholder Text" w:unhideWhenUsed="0"/>
-    <w:lsdException w:name="No Spacing" w:semiHidden="0" w:uiPriority="1" w:unhideWhenUsed="0" w:qFormat="1"/>
-    <w:lsdException w:name="Light Shading" w:semiHidden="0" w:uiPriority="60" w:unhideWhenUsed="0"/>
-    <w:lsdException w:name="Light List" w:semiHidden="0" w:uiPriority="61" w:unhideWhenUsed="0"/>
-    <w:lsdException w:name="Light Grid" w:semiHidden="0" w:uiPriority="62" w:unhideWhenUsed="0"/>
-    <w:lsdException w:name="Medium Shading 1" w:semiHidden="0" w:uiPriority="63" w:unhideWhenUsed="0"/>
-    <w:lsdException w:name="Medium Shading 2" w:semiHidden="0" w:uiPriority="64" w:unhideWhenUsed="0"/>
-    <w:lsdException w:name="Medium List 1" w:semiHidden="0" w:uiPriority="65" w:unhideWhenUsed="0"/>
-    <w:lsdException w:name="Medium List 2" w:semiHidden="0" w:uiPriority="66" w:unhideWhenUsed="0"/>
-    <w:lsdException w:name="Medium Grid 1" w:semiHidden="0" w:uiPriority="67" w:unhideWhenUsed="0"/>
-    <w:lsdException w:name="Medium Grid 2" w:semiHidden="0" w:uiPriority="68" w:unhideWhenUsed="0"/>
-    <w:lsdException w:name="Medium Grid 3" w:semiHidden="0" w:uiPriority="69" w:unhideWhenUsed="0"/>
-    <w:lsdException w:name="Dark List" w:semiHidden="0" w:uiPriority="70" w:unhideWhenUsed="0"/>
-    <w:lsdException w:name="Colorful Shading" w:semiHidden="0" w:uiPriority="71" w:unhideWhenUsed="0"/>
-    <w:lsdException w:name="Colorful List" w:semiHidden="0" w:uiPriority="72" w:unhideWhenUsed="0"/>
-    <w:lsdException w:name="Colorful Grid" w:semiHidden="0" w:uiPriority="73" w:unhideWhenUsed="0"/>
-    <w:lsdException w:name="Light Shading Accent 1" w:semiHidden="0" w:uiPriority="60" w:unhideWhenUsed="0"/>
-    <w:lsdException w:name="Light List Accent 1" w:semiHidden="0" w:uiPriority="61" w:unhideWhenUsed="0"/>
-    <w:lsdException w:name="Light Grid Accent 1" w:semiHidden="0" w:uiPriority="62" w:unhideWhenUsed="0"/>
-    <w:lsdException w:name="Medium Shading 1 Accent 1" w:semiHidden="0" w:uiPriority="63" w:unhideWhenUsed="0"/>
-    <w:lsdException w:name="Medium Shading 2 Accent 1" w:semiHidden="0" w:uiPriority="64" w:unhideWhenUsed="0"/>
-    <w:lsdException w:name="Medium List 1 Accent 1" w:semiHidden="0" w:uiPriority="65" w:unhideWhenUsed="0"/>
-    <w:lsdException w:name="Revision" w:unhideWhenUsed="0"/>
-    <w:lsdException w:name="List Paragraph" w:semiHidden="0" w:uiPriority="34" w:unhideWhenUsed="0" w:qFormat="1"/>
-    <w:lsdException w:name="Quote" w:semiHidden="0" w:uiPriority="29" w:unhideWhenUsed="0" w:qFormat="1"/>
-    <w:lsdException w:name="Intense Quote" w:semiHidden="0" w:uiPriority="30" w:unhideWhenUsed="0" w:qFormat="1"/>
-    <w:lsdException w:name="Medium List 2 Accent 1" w:semiHidden="0" w:uiPriority="66" w:unhideWhenUsed="0"/>
-    <w:lsdException w:name="Medium Grid 1 Accent 1" w:semiHidden="0" w:uiPriority="67" w:unhideWhenUsed="0"/>
-    <w:lsdException w:name="Medium Grid 2 Accent 1" w:semiHidden="0" w:uiPriority="68" w:unhideWhenUsed="0"/>
-    <w:lsdException w:name="Medium Grid 3 Accent 1" w:semiHidden="0" w:uiPriority="69" w:unhideWhenUsed="0"/>
-    <w:lsdException w:name="Dark List Accent 1" w:semiHidden="0" w:uiPriority="70" w:unhideWhenUsed="0"/>
-    <w:lsdException w:name="Colorful Shading Accent 1" w:semiHidden="0" w:uiPriority="71" w:unhideWhenUsed="0"/>
-    <w:lsdException w:name="Colorful List Accent 1" w:semiHidden="0" w:uiPriority="72" w:unhideWhenUsed="0"/>
-    <w:lsdException w:name="Colorful Grid Accent 1" w:semiHidden="0" w:uiPriority="73" w:unhideWhenUsed="0"/>
-    <w:lsdException w:name="Light Shading Accent 2" w:semiHidden="0" w:uiPriority="60" w:unhideWhenUsed="0"/>
-    <w:lsdException w:name="Light List Accent 2" w:semiHidden="0" w:uiPriority="61" w:unhideWhenUsed="0"/>
-    <w:lsdException w:name="Light Grid Accent 2" w:semiHidden="0" w:uiPriority="62" w:unhideWhenUsed="0"/>
-    <w:lsdException w:name="Medium Shading 1 Accent 2" w:semiHidden="0" w:uiPriority="63" w:unhideWhenUsed="0"/>
-    <w:lsdException w:name="Medium Shading 2 Accent 2" w:semiHidden="0" w:uiPriority="64" w:unhideWhenUsed="0"/>
-    <w:lsdException w:name="Medium List 1 Accent 2" w:semiHidden="0" w:uiPriority="65" w:unhideWhenUsed="0"/>
-    <w:lsdException w:name="Medium List 2 Accent 2" w:semiHidden="0" w:uiPriority="66" w:unhideWhenUsed="0"/>
-    <w:lsdException w:name="Medium Grid 1 Accent 2" w:semiHidden="0" w:uiPriority="67" w:unhideWhenUsed="0"/>
-    <w:lsdException w:name="Medium Grid 2 Accent 2" w:semiHidden="0" w:uiPriority="68" w:unhideWhenUsed="0"/>
-    <w:lsdException w:name="Medium Grid 3 Accent 2" w:semiHidden="0" w:uiPriority="69" w:unhideWhenUsed="0"/>
-    <w:lsdException w:name="Dark List Accent 2" w:semiHidden="0" w:uiPriority="70" w:unhideWhenUsed="0"/>
-    <w:lsdException w:name="Colorful Shading Accent 2" w:semiHidden="0" w:uiPriority="71" w:unhideWhenUsed="0"/>
-    <w:lsdException w:name="Colorful List Accent 2" w:semiHidden="0" w:uiPriority="72" w:unhideWhenUsed="0"/>
-    <w:lsdException w:name="Colorful Grid Accent 2" w:semiHidden="0" w:uiPriority="73" w:unhideWhenUsed="0"/>
-    <w:lsdException w:name="Light Shading Accent 3" w:semiHidden="0" w:uiPriority="60" w:unhideWhenUsed="0"/>
-    <w:lsdException w:name="Light List Accent 3" w:semiHidden="0" w:uiPriority="61" w:unhideWhenUsed="0"/>
-    <w:lsdException w:name="Light Grid Accent 3" w:semiHidden="0" w:uiPriority="62" w:unhideWhenUsed="0"/>
-    <w:lsdException w:name="Medium Shading 1 Accent 3" w:semiHidden="0" w:uiPriority="63" w:unhideWhenUsed="0"/>
-    <w:lsdException w:name="Medium Shading 2 Accent 3" w:semiHidden="0" w:uiPriority="64" w:unhideWhenUsed="0"/>
-    <w:lsdException w:name="Medium List 1 Accent 3" w:semiHidden="0" w:uiPriority="65" w:unhideWhenUsed="0"/>
-    <w:lsdException w:name="Medium List 2 Accent 3" w:semiHidden="0" w:uiPriority="66" w:unhideWhenUsed="0"/>
-    <w:lsdException w:name="Medium Grid 1 Accent 3" w:semiHidden="0" w:uiPriority="67" w:unhideWhenUsed="0"/>
-    <w:lsdException w:name="Medium Grid 2 Accent 3" w:semiHidden="0" w:uiPriority="68" w:unhideWhenUsed="0"/>
-    <w:lsdException w:name="Medium Grid 3 Accent 3" w:semiHidden="0" w:uiPriority="69" w:unhideWhenUsed="0"/>
-    <w:lsdException w:name="Dark List Accent 3" w:semiHidden="0" w:uiPriority="70" w:unhideWhenUsed="0"/>
-    <w:lsdException w:name="Colorful Shading Accent 3" w:semiHidden="0" w:uiPriority="71" w:unhideWhenUsed="0"/>
-    <w:lsdException w:name="Colorful List Accent 3" w:semiHidden="0" w:uiPriority="72" w:unhideWhenUsed="0"/>
-    <w:lsdException w:name="Colorful Grid Accent 3" w:semiHidden="0" w:uiPriority="73" w:unhideWhenUsed="0"/>
-    <w:lsdException w:name="Light Shading Accent 4" w:semiHidden="0" w:uiPriority="60" w:unhideWhenUsed="0"/>
-    <w:lsdException w:name="Light List Accent 4" w:semiHidden="0" w:uiPriority="61" w:unhideWhenUsed="0"/>
-    <w:lsdException w:name="Light Grid Accent 4" w:semiHidden="0" w:uiPriority="62" w:unhideWhenUsed="0"/>
-    <w:lsdException w:name="Medium Shading 1 Accent 4" w:semiHidden="0" w:uiPriority="63" w:unhideWhenUsed="0"/>
-    <w:lsdException w:name="Medium Shading 2 Accent 4" w:semiHidden="0" w:uiPriority="64" w:unhideWhenUsed="0"/>
-    <w:lsdException w:name="Medium List 1 Accent 4" w:semiHidden="0" w:uiPriority="65" w:unhideWhenUsed="0"/>
-    <w:lsdException w:name="Medium List 2 Accent 4" w:semiHidden="0" w:uiPriority="66" w:unhideWhenUsed="0"/>
-    <w:lsdException w:name="Medium Grid 1 Accent 4" w:semiHidden="0" w:uiPriority="67" w:unhideWhenUsed="0"/>
-    <w:lsdException w:name="Medium Grid 2 Accent 4" w:semiHidden="0" w:uiPriority="68" w:unhideWhenUsed="0"/>
-    <w:lsdException w:name="Medium Grid 3 Accent 4" w:semiHidden="0" w:uiPriority="69" w:unhideWhenUsed="0"/>
-    <w:lsdException w:name="Dark List Accent 4" w:semiHidden="0" w:uiPriority="70" w:unhideWhenUsed="0"/>
-    <w:lsdException w:name="Colorful Shading Accent 4" w:semiHidden="0" w:uiPriority="71" w:unhideWhenUsed="0"/>
-    <w:lsdException w:name="Colorful List Accent 4" w:semiHidden="0" w:uiPriority="72" w:unhideWhenUsed="0"/>
-    <w:lsdException w:name="Colorful Grid Accent 4" w:semiHidden="0" w:uiPriority="73" w:unhideWhenUsed="0"/>
-    <w:lsdException w:name="Light Shading Accent 5" w:semiHidden="0" w:uiPriority="60" w:unhideWhenUsed="0"/>
-    <w:lsdException w:name="Light List Accent 5" w:semiHidden="0" w:uiPriority="61" w:unhideWhenUsed="0"/>
-    <w:lsdException w:name="Light Grid Accent 5" w:semiHidden="0" w:uiPriority="62" w:unhideWhenUsed="0"/>
-    <w:lsdException w:name="Medium Shading 1 Accent 5" w:semiHidden="0" w:uiPriority="63" w:unhideWhenUsed="0"/>
-    <w:lsdException w:name="Medium Shading 2 Accent 5" w:semiHidden="0" w:uiPriority="64" w:unhideWhenUsed="0"/>
-    <w:lsdException w:name="Medium List 1 Accent 5" w:semiHidden="0" w:uiPriority="65" w:unhideWhenUsed="0"/>
-    <w:lsdException w:name="Medium List 2 Accent 5" w:semiHidden="0" w:uiPriority="66" w:unhideWhenUsed="0"/>
-    <w:lsdException w:name="Medium Grid 1 Accent 5" w:semiHidden="0" w:uiPriority="67" w:unhideWhenUsed="0"/>
-    <w:lsdException w:name="Medium Grid 2 Accent 5" w:semiHidden="0" w:uiPriority="68" w:unhideWhenUsed="0"/>
-    <w:lsdException w:name="Medium Grid 3 Accent 5" w:semiHidden="0" w:uiPriority="69" w:unhideWhenUsed="0"/>
-    <w:lsdException w:name="Dark List Accent 5" w:semiHidden="0" w:uiPriority="70" w:unhideWhenUsed="0"/>
-    <w:lsdException w:name="Colorful Shading Accent 5" w:semiHidden="0" w:uiPriority="71" w:unhideWhenUsed="0"/>
-    <w:lsdException w:name="Colorful List Accent 5" w:semiHidden="0" w:uiPriority="72" w:unhideWhenUsed="0"/>
-    <w:lsdException w:name="Colorful Grid Accent 5" w:semiHidden="0" w:uiPriority="73" w:unhideWhenUsed="0"/>
-    <w:lsdException w:name="Light Shading Accent 6" w:semiHidden="0" w:uiPriority="60" w:unhideWhenUsed="0"/>
-    <w:lsdException w:name="Light List Accent 6" w:semiHidden="0" w:uiPriority="61" w:unhideWhenUsed="0"/>
-    <w:lsdException w:name="Light Grid Accent 6" w:semiHidden="0" w:uiPriority="62" w:unhideWhenUsed="0"/>
-    <w:lsdException w:name="Medium Shading 1 Accent 6" w:semiHidden="0" w:uiPriority="63" w:unhideWhenUsed="0"/>
-    <w:lsdException w:name="Medium Shading 2 Accent 6" w:semiHidden="0" w:uiPriority="64" w:unhideWhenUsed="0"/>
-    <w:lsdException w:name="Medium List 1 Accent 6" w:semiHidden="0" w:uiPriority="65" w:unhideWhenUsed="0"/>
-    <w:lsdException w:name="Medium List 2 Accent 6" w:semiHidden="0" w:uiPriority="66" w:unhideWhenUsed="0"/>
-    <w:lsdException w:name="Medium Grid 1 Accent 6" w:semiHidden="0" w:uiPriority="67" w:unhideWhenUsed="0"/>
-    <w:lsdException w:name="Medium Grid 2 Accent 6" w:semiHidden="0" w:uiPriority="68" w:unhideWhenUsed="0"/>
-    <w:lsdException w:name="Medium Grid 3 Accent 6" w:semiHidden="0" w:uiPriority="69" w:unhideWhenUsed="0"/>
-    <w:lsdException w:name="Dark List Accent 6" w:semiHidden="0" w:uiPriority="70" w:unhideWhenUsed="0"/>
-    <w:lsdException w:name="Colorful Shading Accent 6" w:semiHidden="0" w:uiPriority="71" w:unhideWhenUsed="0"/>
-    <w:lsdException w:name="Colorful List Accent 6" w:semiHidden="0" w:uiPriority="72" w:unhideWhenUsed="0"/>
-    <w:lsdException w:name="Colorful Grid Accent 6" w:semiHidden="0" w:uiPriority="73" w:unhideWhenUsed="0"/>
-    <w:lsdException w:name="Subtle Emphasis" w:semiHidden="0" w:uiPriority="19" w:unhideWhenUsed="0" w:qFormat="1"/>
-    <w:lsdException w:name="Intense Emphasis" w:semiHidden="0" w:uiPriority="21" w:unhideWhenUsed="0" w:qFormat="1"/>
-    <w:lsdException w:name="Subtle Reference" w:semiHidden="0" w:uiPriority="31" w:unhideWhenUsed="0" w:qFormat="1"/>
-    <w:lsdException w:name="Intense Reference" w:semiHidden="0" w:uiPriority="32" w:unhideWhenUsed="0" w:qFormat="1"/>
-    <w:lsdException w:name="Book Title" w:semiHidden="0" w:uiPriority="33" w:unhideWhenUsed="0" w:qFormat="1"/>
-    <w:lsdException w:name="Bibliography" w:uiPriority="37"/>
-    <w:lsdException w:name="TOC Heading" w:uiPriority="39" w:qFormat="1"/>
+  <w:latentStyles w:defLockedState="0" w:defUIPriority="99" w:defSemiHidden="0" w:defUnhideWhenUsed="0" w:defQFormat="0" w:count="371">
+    <w:lsdException w:name="Normal" w:uiPriority="0" w:qFormat="1"/>
+    <w:lsdException w:name="heading 1" w:uiPriority="0" w:qFormat="1"/>
+    <w:lsdException w:name="heading 2" w:semiHidden="1" w:uiPriority="9" w:unhideWhenUsed="1" w:qFormat="1"/>
+    <w:lsdException w:name="heading 3" w:semiHidden="1" w:uiPriority="9" w:unhideWhenUsed="1" w:qFormat="1"/>
+    <w:lsdException w:name="heading 4" w:semiHidden="1" w:uiPriority="9" w:unhideWhenUsed="1" w:qFormat="1"/>
+    <w:lsdException w:name="heading 5" w:semiHidden="1" w:uiPriority="9" w:unhideWhenUsed="1" w:qFormat="1"/>
+    <w:lsdException w:name="heading 6" w:semiHidden="1" w:uiPriority="0" w:unhideWhenUsed="1" w:qFormat="1"/>
+    <w:lsdException w:name="heading 7" w:semiHidden="1" w:uiPriority="9" w:unhideWhenUsed="1" w:qFormat="1"/>
+    <w:lsdException w:name="heading 8" w:semiHidden="1" w:uiPriority="9" w:unhideWhenUsed="1" w:qFormat="1"/>
+    <w:lsdException w:name="heading 9" w:semiHidden="1" w:uiPriority="9" w:unhideWhenUsed="1" w:qFormat="1"/>
+    <w:lsdException w:name="index 1" w:semiHidden="1" w:unhideWhenUsed="1"/>
+    <w:lsdException w:name="index 2" w:semiHidden="1" w:unhideWhenUsed="1"/>
+    <w:lsdException w:name="index 3" w:semiHidden="1" w:unhideWhenUsed="1"/>
+    <w:lsdException w:name="index 4" w:semiHidden="1" w:unhideWhenUsed="1"/>
+    <w:lsdException w:name="index 5" w:semiHidden="1" w:unhideWhenUsed="1"/>
+    <w:lsdException w:name="index 6" w:semiHidden="1" w:unhideWhenUsed="1"/>
+    <w:lsdException w:name="index 7" w:semiHidden="1" w:unhideWhenUsed="1"/>
+    <w:lsdException w:name="index 8" w:semiHidden="1" w:unhideWhenUsed="1"/>
+    <w:lsdException w:name="index 9" w:semiHidden="1" w:unhideWhenUsed="1"/>
+    <w:lsdException w:name="toc 1" w:semiHidden="1" w:uiPriority="39" w:unhideWhenUsed="1"/>
+    <w:lsdException w:name="toc 2" w:semiHidden="1" w:uiPriority="39" w:unhideWhenUsed="1"/>
+    <w:lsdException w:name="toc 3" w:semiHidden="1" w:uiPriority="39" w:unhideWhenUsed="1"/>
+    <w:lsdException w:name="toc 4" w:semiHidden="1" w:uiPriority="39" w:unhideWhenUsed="1"/>
+    <w:lsdException w:name="toc 5" w:semiHidden="1" w:uiPriority="39" w:unhideWhenUsed="1"/>
+    <w:lsdException w:name="toc 6" w:semiHidden="1" w:uiPriority="39" w:unhideWhenUsed="1"/>
+    <w:lsdException w:name="toc 7" w:semiHidden="1" w:uiPriority="39" w:unhideWhenUsed="1"/>
+    <w:lsdException w:name="toc 8" w:semiHidden="1" w:uiPriority="39" w:unhideWhenUsed="1"/>
+    <w:lsdException w:name="toc 9" w:semiHidden="1" w:uiPriority="39" w:unhideWhenUsed="1"/>
+    <w:lsdException w:name="Normal Indent" w:semiHidden="1" w:unhideWhenUsed="1"/>
+    <w:lsdException w:name="footnote text" w:semiHidden="1" w:unhideWhenUsed="1"/>
+    <w:lsdException w:name="annotation text" w:semiHidden="1" w:unhideWhenUsed="1"/>
+    <w:lsdException w:name="header" w:semiHidden="1" w:unhideWhenUsed="1"/>
+    <w:lsdException w:name="footer" w:semiHidden="1" w:unhideWhenUsed="1"/>
+    <w:lsdException w:name="index heading" w:semiHidden="1" w:unhideWhenUsed="1"/>
+    <w:lsdException w:name="caption" w:semiHidden="1" w:uiPriority="35" w:unhideWhenUsed="1" w:qFormat="1"/>
+    <w:lsdException w:name="table of figures" w:semiHidden="1" w:unhideWhenUsed="1"/>
+    <w:lsdException w:name="envelope address" w:semiHidden="1" w:unhideWhenUsed="1"/>
+    <w:lsdException w:name="envelope return" w:semiHidden="1" w:unhideWhenUsed="1"/>
+    <w:lsdException w:name="footnote reference" w:semiHidden="1" w:unhideWhenUsed="1"/>
+    <w:lsdException w:name="annotation reference" w:semiHidden="1" w:unhideWhenUsed="1"/>
+    <w:lsdException w:name="line number" w:semiHidden="1" w:unhideWhenUsed="1"/>
+    <w:lsdException w:name="page number" w:semiHidden="1" w:unhideWhenUsed="1"/>
+    <w:lsdException w:name="endnote reference" w:semiHidden="1" w:unhideWhenUsed="1"/>
+    <w:lsdException w:name="endnote text" w:semiHidden="1" w:unhideWhenUsed="1"/>
+    <w:lsdException w:name="table of authorities" w:semiHidden="1" w:unhideWhenUsed="1"/>
+    <w:lsdException w:name="macro" w:semiHidden="1" w:unhideWhenUsed="1"/>
+    <w:lsdException w:name="toa heading" w:semiHidden="1" w:unhideWhenUsed="1"/>
+    <w:lsdException w:name="List" w:semiHidden="1" w:unhideWhenUsed="1"/>
+    <w:lsdException w:name="List Bullet" w:semiHidden="1" w:unhideWhenUsed="1"/>
+    <w:lsdException w:name="List Number" w:semiHidden="1" w:unhideWhenUsed="1"/>
+    <w:lsdException w:name="List 2" w:semiHidden="1" w:unhideWhenUsed="1"/>
+    <w:lsdException w:name="List 3" w:semiHidden="1" w:unhideWhenUsed="1"/>
+    <w:lsdException w:name="List 4" w:semiHidden="1" w:unhideWhenUsed="1"/>
+    <w:lsdException w:name="List 5" w:semiHidden="1" w:unhideWhenUsed="1"/>
+    <w:lsdException w:name="List Bullet 2" w:semiHidden="1" w:unhideWhenUsed="1"/>
+    <w:lsdException w:name="List Bullet 3" w:semiHidden="1" w:unhideWhenUsed="1"/>
+    <w:lsdException w:name="List Bullet 4" w:semiHidden="1" w:unhideWhenUsed="1"/>
+    <w:lsdException w:name="List Bullet 5" w:semiHidden="1" w:unhideWhenUsed="1"/>
+    <w:lsdException w:name="List Number 2" w:semiHidden="1" w:unhideWhenUsed="1"/>
+    <w:lsdException w:name="List Number 3" w:semiHidden="1" w:unhideWhenUsed="1"/>
+    <w:lsdException w:name="List Number 4" w:semiHidden="1" w:unhideWhenUsed="1"/>
+    <w:lsdException w:name="List Number 5" w:semiHidden="1" w:unhideWhenUsed="1"/>
+    <w:lsdException w:name="Title" w:uiPriority="10" w:qFormat="1"/>
+    <w:lsdException w:name="Closing" w:semiHidden="1" w:unhideWhenUsed="1"/>
+    <w:lsdException w:name="Signature" w:semiHidden="1" w:unhideWhenUsed="1"/>
+    <w:lsdException w:name="Default Paragraph Font" w:semiHidden="1" w:uiPriority="1" w:unhideWhenUsed="1"/>
+    <w:lsdException w:name="Body Text" w:semiHidden="1" w:unhideWhenUsed="1"/>
+    <w:lsdException w:name="Body Text Indent" w:semiHidden="1" w:unhideWhenUsed="1"/>
+    <w:lsdException w:name="List Continue" w:semiHidden="1" w:unhideWhenUsed="1"/>
+    <w:lsdException w:name="List Continue 2" w:semiHidden="1" w:unhideWhenUsed="1"/>
+    <w:lsdException w:name="List Continue 3" w:semiHidden="1" w:unhideWhenUsed="1"/>
+    <w:lsdException w:name="List Continue 4" w:semiHidden="1" w:unhideWhenUsed="1"/>
+    <w:lsdException w:name="List Continue 5" w:semiHidden="1" w:unhideWhenUsed="1"/>
+    <w:lsdException w:name="Message Header" w:semiHidden="1" w:unhideWhenUsed="1"/>
+    <w:lsdException w:name="Subtitle" w:uiPriority="11" w:qFormat="1"/>
+    <w:lsdException w:name="Salutation" w:semiHidden="1" w:unhideWhenUsed="1"/>
+    <w:lsdException w:name="Date" w:semiHidden="1" w:unhideWhenUsed="1"/>
+    <w:lsdException w:name="Body Text First Indent" w:semiHidden="1" w:unhideWhenUsed="1"/>
+    <w:lsdException w:name="Body Text First Indent 2" w:semiHidden="1" w:unhideWhenUsed="1"/>
+    <w:lsdException w:name="Note Heading" w:semiHidden="1" w:unhideWhenUsed="1"/>
+    <w:lsdException w:name="Body Text 2" w:semiHidden="1" w:unhideWhenUsed="1"/>
+    <w:lsdException w:name="Body Text 3" w:semiHidden="1" w:unhideWhenUsed="1"/>
+    <w:lsdException w:name="Body Text Indent 2" w:semiHidden="1" w:unhideWhenUsed="1"/>
+    <w:lsdException w:name="Body Text Indent 3" w:semiHidden="1" w:unhideWhenUsed="1"/>
+    <w:lsdException w:name="Block Text" w:semiHidden="1" w:unhideWhenUsed="1"/>
+    <w:lsdException w:name="Hyperlink" w:semiHidden="1" w:unhideWhenUsed="1"/>
+    <w:lsdException w:name="FollowedHyperlink" w:semiHidden="1" w:unhideWhenUsed="1"/>
+    <w:lsdException w:name="Strong" w:uiPriority="22" w:qFormat="1"/>
+    <w:lsdException w:name="Emphasis" w:uiPriority="20" w:qFormat="1"/>
+    <w:lsdException w:name="Document Map" w:semiHidden="1" w:unhideWhenUsed="1"/>
+    <w:lsdException w:name="Plain Text" w:semiHidden="1" w:unhideWhenUsed="1"/>
+    <w:lsdException w:name="E-mail Signature" w:semiHidden="1" w:unhideWhenUsed="1"/>
+    <w:lsdException w:name="HTML Top of Form" w:semiHidden="1" w:unhideWhenUsed="1"/>
+    <w:lsdException w:name="HTML Bottom of Form" w:semiHidden="1" w:unhideWhenUsed="1"/>
+    <w:lsdException w:name="Normal (Web)" w:semiHidden="1" w:unhideWhenUsed="1"/>
+    <w:lsdException w:name="HTML Acronym" w:semiHidden="1" w:unhideWhenUsed="1"/>
+    <w:lsdException w:name="HTML Address" w:semiHidden="1" w:unhideWhenUsed="1"/>
+    <w:lsdException w:name="HTML Cite" w:semiHidden="1" w:unhideWhenUsed="1"/>
+    <w:lsdException w:name="HTML Code" w:semiHidden="1" w:unhideWhenUsed="1"/>
+    <w:lsdException w:name="HTML Definition" w:semiHidden="1" w:unhideWhenUsed="1"/>
+    <w:lsdException w:name="HTML Keyboard" w:semiHidden="1" w:unhideWhenUsed="1"/>
+    <w:lsdException w:name="HTML Preformatted" w:semiHidden="1" w:unhideWhenUsed="1"/>
+    <w:lsdException w:name="HTML Sample" w:semiHidden="1" w:unhideWhenUsed="1"/>
+    <w:lsdException w:name="HTML Typewriter" w:semiHidden="1" w:unhideWhenUsed="1"/>
+    <w:lsdException w:name="HTML Variable" w:semiHidden="1" w:unhideWhenUsed="1"/>
+    <w:lsdException w:name="Normal Table" w:semiHidden="1" w:unhideWhenUsed="1"/>
+    <w:lsdException w:name="annotation subject" w:semiHidden="1" w:unhideWhenUsed="1"/>
+    <w:lsdException w:name="No List" w:semiHidden="1" w:unhideWhenUsed="1"/>
+    <w:lsdException w:name="Outline List 1" w:semiHidden="1" w:unhideWhenUsed="1"/>
+    <w:lsdException w:name="Outline List 2" w:semiHidden="1" w:unhideWhenUsed="1"/>
+    <w:lsdException w:name="Outline List 3" w:semiHidden="1" w:unhideWhenUsed="1"/>
+    <w:lsdException w:name="Table Simple 1" w:semiHidden="1" w:unhideWhenUsed="1"/>
+    <w:lsdException w:name="Table Simple 2" w:semiHidden="1" w:unhideWhenUsed="1"/>
+    <w:lsdException w:name="Table Simple 3" w:semiHidden="1" w:unhideWhenUsed="1"/>
+    <w:lsdException w:name="Table Classic 1" w:semiHidden="1" w:unhideWhenUsed="1"/>
+    <w:lsdException w:name="Table Classic 2" w:semiHidden="1" w:unhideWhenUsed="1"/>
+    <w:lsdException w:name="Table Classic 3" w:semiHidden="1" w:unhideWhenUsed="1"/>
+    <w:lsdException w:name="Table Classic 4" w:semiHidden="1" w:unhideWhenUsed="1"/>
+    <w:lsdException w:name="Table Colorful 1" w:semiHidden="1" w:unhideWhenUsed="1"/>
+    <w:lsdException w:name="Table Colorful 2" w:semiHidden="1" w:unhideWhenUsed="1"/>
+    <w:lsdException w:name="Table Colorful 3" w:semiHidden="1" w:unhideWhenUsed="1"/>
+    <w:lsdException w:name="Table Columns 1" w:semiHidden="1" w:unhideWhenUsed="1"/>
+    <w:lsdException w:name="Table Columns 2" w:semiHidden="1" w:unhideWhenUsed="1"/>
+    <w:lsdException w:name="Table Columns 3" w:semiHidden="1" w:unhideWhenUsed="1"/>
+    <w:lsdException w:name="Table Columns 4" w:semiHidden="1" w:unhideWhenUsed="1"/>
+    <w:lsdException w:name="Table Columns 5" w:semiHidden="1" w:unhideWhenUsed="1"/>
+    <w:lsdException w:name="Table Grid 1" w:semiHidden="1" w:unhideWhenUsed="1"/>
+    <w:lsdException w:name="Table Grid 2" w:semiHidden="1" w:unhideWhenUsed="1"/>
+    <w:lsdException w:name="Table Grid 3" w:semiHidden="1" w:unhideWhenUsed="1"/>
+    <w:lsdException w:name="Table Grid 4" w:semiHidden="1" w:unhideWhenUsed="1"/>
+    <w:lsdException w:name="Table Grid 5" w:semiHidden="1" w:unhideWhenUsed="1"/>
+    <w:lsdException w:name="Table Grid 6" w:semiHidden="1" w:unhideWhenUsed="1"/>
+    <w:lsdException w:name="Table Grid 7" w:semiHidden="1" w:unhideWhenUsed="1"/>
+    <w:lsdException w:name="Table Grid 8" w:semiHidden="1" w:unhideWhenUsed="1"/>
+    <w:lsdException w:name="Table List 1" w:semiHidden="1" w:unhideWhenUsed="1"/>
+    <w:lsdException w:name="Table List 2" w:semiHidden="1" w:unhideWhenUsed="1"/>
+    <w:lsdException w:name="Table List 3" w:semiHidden="1" w:unhideWhenUsed="1"/>
+    <w:lsdException w:name="Table List 4" w:semiHidden="1" w:unhideWhenUsed="1"/>
+    <w:lsdException w:name="Table List 5" w:semiHidden="1" w:unhideWhenUsed="1"/>
+    <w:lsdException w:name="Table List 6" w:semiHidden="1" w:unhideWhenUsed="1"/>
+    <w:lsdException w:name="Table List 7" w:semiHidden="1" w:unhideWhenUsed="1"/>
+    <w:lsdException w:name="Table List 8" w:semiHidden="1" w:unhideWhenUsed="1"/>
+    <w:lsdException w:name="Table 3D effects 1" w:semiHidden="1" w:unhideWhenUsed="1"/>
+    <w:lsdException w:name="Table 3D effects 2" w:semiHidden="1" w:unhideWhenUsed="1"/>
+    <w:lsdException w:name="Table 3D effects 3" w:semiHidden="1" w:unhideWhenUsed="1"/>
+    <w:lsdException w:name="Table Contemporary" w:semiHidden="1" w:unhideWhenUsed="1"/>
+    <w:lsdException w:name="Table Elegant" w:semiHidden="1" w:unhideWhenUsed="1"/>
+    <w:lsdException w:name="Table Professional" w:semiHidden="1" w:unhideWhenUsed="1"/>
+    <w:lsdException w:name="Table Subtle 1" w:semiHidden="1" w:unhideWhenUsed="1"/>
+    <w:lsdException w:name="Table Subtle 2" w:semiHidden="1" w:unhideWhenUsed="1"/>
+    <w:lsdException w:name="Table Web 1" w:semiHidden="1" w:unhideWhenUsed="1"/>
+    <w:lsdException w:name="Table Web 2" w:semiHidden="1" w:unhideWhenUsed="1"/>
+    <w:lsdException w:name="Table Web 3" w:semiHidden="1" w:unhideWhenUsed="1"/>
+    <w:lsdException w:name="Balloon Text" w:semiHidden="1" w:unhideWhenUsed="1"/>
+    <w:lsdException w:name="Table Grid" w:uiPriority="59"/>
+    <w:lsdException w:name="Table Theme" w:semiHidden="1" w:unhideWhenUsed="1"/>
+    <w:lsdException w:name="Placeholder Text" w:semiHidden="1"/>
+    <w:lsdException w:name="No Spacing" w:uiPriority="1" w:qFormat="1"/>
+    <w:lsdException w:name="Light Shading" w:uiPriority="60"/>
+    <w:lsdException w:name="Light List" w:uiPriority="61"/>
+    <w:lsdException w:name="Light Grid" w:uiPriority="62"/>
+    <w:lsdException w:name="Medium Shading 1" w:uiPriority="63"/>
+    <w:lsdException w:name="Medium Shading 2" w:uiPriority="64"/>
+    <w:lsdException w:name="Medium List 1" w:uiPriority="65"/>
+    <w:lsdException w:name="Medium List 2" w:uiPriority="66"/>
+    <w:lsdException w:name="Medium Grid 1" w:uiPriority="67"/>
+    <w:lsdException w:name="Medium Grid 2" w:uiPriority="68"/>
+    <w:lsdException w:name="Medium Grid 3" w:uiPriority="69"/>
+    <w:lsdException w:name="Dark List" w:uiPriority="70"/>
+    <w:lsdException w:name="Colorful Shading" w:uiPriority="71"/>
+    <w:lsdException w:name="Colorful List" w:uiPriority="72"/>
+    <w:lsdException w:name="Colorful Grid" w:uiPriority="73"/>
+    <w:lsdException w:name="Light Shading Accent 1" w:uiPriority="60"/>
+    <w:lsdException w:name="Light List Accent 1" w:uiPriority="61"/>
+    <w:lsdException w:name="Light Grid Accent 1" w:uiPriority="62"/>
+    <w:lsdException w:name="Medium Shading 1 Accent 1" w:uiPriority="63"/>
+    <w:lsdException w:name="Medium Shading 2 Accent 1" w:uiPriority="64"/>
+    <w:lsdException w:name="Medium List 1 Accent 1" w:uiPriority="65"/>
+    <w:lsdException w:name="Revision" w:semiHidden="1"/>
+    <w:lsdException w:name="List Paragraph" w:uiPriority="34" w:qFormat="1"/>
+    <w:lsdException w:name="Quote" w:uiPriority="29" w:qFormat="1"/>
+    <w:lsdException w:name="Intense Quote" w:uiPriority="30" w:qFormat="1"/>
+    <w:lsdException w:name="Medium List 2 Accent 1" w:uiPriority="66"/>
+    <w:lsdException w:name="Medium Grid 1 Accent 1" w:uiPriority="67"/>
+    <w:lsdException w:name="Medium Grid 2 Accent 1" w:uiPriority="68"/>
+    <w:lsdException w:name="Medium Grid 3 Accent 1" w:uiPriority="69"/>
+    <w:lsdException w:name="Dark List Accent 1" w:uiPriority="70"/>
+    <w:lsdException w:name="Colorful Shading Accent 1" w:uiPriority="71"/>
+    <w:lsdException w:name="Colorful List Accent 1" w:uiPriority="72"/>
+    <w:lsdException w:name="Colorful Grid Accent 1" w:uiPriority="73"/>
+    <w:lsdException w:name="Light Shading Accent 2" w:uiPriority="60"/>
+    <w:lsdException w:name="Light List Accent 2" w:uiPriority="61"/>
+    <w:lsdException w:name="Light Grid Accent 2" w:uiPriority="62"/>
+    <w:lsdException w:name="Medium Shading 1 Accent 2" w:uiPriority="63"/>
+    <w:lsdException w:name="Medium Shading 2 Accent 2" w:uiPriority="64"/>
+    <w:lsdException w:name="Medium List 1 Accent 2" w:uiPriority="65"/>
+    <w:lsdException w:name="Medium List 2 Accent 2" w:uiPriority="66"/>
+    <w:lsdException w:name="Medium Grid 1 Accent 2" w:uiPriority="67"/>
+    <w:lsdException w:name="Medium Grid 2 Accent 2" w:uiPriority="68"/>
+    <w:lsdException w:name="Medium Grid 3 Accent 2" w:uiPriority="69"/>
+    <w:lsdException w:name="Dark List Accent 2" w:uiPriority="70"/>
+    <w:lsdException w:name="Colorful Shading Accent 2" w:uiPriority="71"/>
+    <w:lsdException w:name="Colorful List Accent 2" w:uiPriority="72"/>
+    <w:lsdException w:name="Colorful Grid Accent 2" w:uiPriority="73"/>
+    <w:lsdException w:name="Light Shading Accent 3" w:uiPriority="60"/>
+    <w:lsdException w:name="Light List Accent 3" w:uiPriority="61"/>
+    <w:lsdException w:name="Light Grid Accent 3" w:uiPriority="62"/>
+    <w:lsdException w:name="Medium Shading 1 Accent 3" w:uiPriority="63"/>
+    <w:lsdException w:name="Medium Shading 2 Accent 3" w:uiPriority="64"/>
+    <w:lsdException w:name="Medium List 1 Accent 3" w:uiPriority="65"/>
+    <w:lsdException w:name="Medium List 2 Accent 3" w:uiPriority="66"/>
+    <w:lsdException w:name="Medium Grid 1 Accent 3" w:uiPriority="67"/>
+    <w:lsdException w:name="Medium Grid 2 Accent 3" w:uiPriority="68"/>
+    <w:lsdException w:name="Medium Grid 3 Accent 3" w:uiPriority="69"/>
+    <w:lsdException w:name="Dark List Accent 3" w:uiPriority="70"/>
+    <w:lsdException w:name="Colorful Shading Accent 3" w:uiPriority="71"/>
+    <w:lsdException w:name="Colorful List Accent 3" w:uiPriority="72"/>
+    <w:lsdException w:name="Colorful Grid Accent 3" w:uiPriority="73"/>
+    <w:lsdException w:name="Light Shading Accent 4" w:uiPriority="60"/>
+    <w:lsdException w:name="Light List Accent 4" w:uiPriority="61"/>
+    <w:lsdException w:name="Light Grid Accent 4" w:uiPriority="62"/>
+    <w:lsdException w:name="Medium Shading 1 Accent 4" w:uiPriority="63"/>
+    <w:lsdException w:name="Medium Shading 2 Accent 4" w:uiPriority="64"/>
+    <w:lsdException w:name="Medium List 1 Accent 4" w:uiPriority="65"/>
+    <w:lsdException w:name="Medium List 2 Accent 4" w:uiPriority="66"/>
+    <w:lsdException w:name="Medium Grid 1 Accent 4" w:uiPriority="67"/>
+    <w:lsdException w:name="Medium Grid 2 Accent 4" w:uiPriority="68"/>
+    <w:lsdException w:name="Medium Grid 3 Accent 4" w:uiPriority="69"/>
+    <w:lsdException w:name="Dark List Accent 4" w:uiPriority="70"/>
+    <w:lsdException w:name="Colorful Shading Accent 4" w:uiPriority="71"/>
+    <w:lsdException w:name="Colorful List Accent 4" w:uiPriority="72"/>
+    <w:lsdException w:name="Colorful Grid Accent 4" w:uiPriority="73"/>
+    <w:lsdException w:name="Light Shading Accent 5" w:uiPriority="60"/>
+    <w:lsdException w:name="Light List Accent 5" w:uiPriority="61"/>
+    <w:lsdException w:name="Light Grid Accent 5" w:uiPriority="62"/>
+    <w:lsdException w:name="Medium Shading 1 Accent 5" w:uiPriority="63"/>
+    <w:lsdException w:name="Medium Shading 2 Accent 5" w:uiPriority="64"/>
+    <w:lsdException w:name="Medium List 1 Accent 5" w:uiPriority="65"/>
+    <w:lsdException w:name="Medium List 2 Accent 5" w:uiPriority="66"/>
+    <w:lsdException w:name="Medium Grid 1 Accent 5" w:uiPriority="67"/>
+    <w:lsdException w:name="Medium Grid 2 Accent 5" w:uiPriority="68"/>
+    <w:lsdException w:name="Medium Grid 3 Accent 5" w:uiPriority="69"/>
+    <w:lsdException w:name="Dark List Accent 5" w:uiPriority="70"/>
+    <w:lsdException w:name="Colorful Shading Accent 5" w:uiPriority="71"/>
+    <w:lsdException w:name="Colorful List Accent 5" w:uiPriority="72"/>
+    <w:lsdException w:name="Colorful Grid Accent 5" w:uiPriority="73"/>
+    <w:lsdException w:name="Light Shading Accent 6" w:uiPriority="60"/>
+    <w:lsdException w:name="Light List Accent 6" w:uiPriority="61"/>
+    <w:lsdException w:name="Light Grid Accent 6" w:uiPriority="62"/>
+    <w:lsdException w:name="Medium Shading 1 Accent 6" w:uiPriority="63"/>
+    <w:lsdException w:name="Medium Shading 2 Accent 6" w:uiPriority="64"/>
+    <w:lsdException w:name="Medium List 1 Accent 6" w:uiPriority="65"/>
+    <w:lsdException w:name="Medium List 2 Accent 6" w:uiPriority="66"/>
+    <w:lsdException w:name="Medium Grid 1 Accent 6" w:uiPriority="67"/>
+    <w:lsdException w:name="Medium Grid 2 Accent 6" w:uiPriority="68"/>
+    <w:lsdException w:name="Medium Grid 3 Accent 6" w:uiPriority="69"/>
+    <w:lsdException w:name="Dark List Accent 6" w:uiPriority="70"/>
+    <w:lsdException w:name="Colorful Shading Accent 6" w:uiPriority="71"/>
+    <w:lsdException w:name="Colorful List Accent 6" w:uiPriority="72"/>
+    <w:lsdException w:name="Colorful Grid Accent 6" w:uiPriority="73"/>
+    <w:lsdException w:name="Subtle Emphasis" w:uiPriority="19" w:qFormat="1"/>
+    <w:lsdException w:name="Intense Emphasis" w:uiPriority="21" w:qFormat="1"/>
+    <w:lsdException w:name="Subtle Reference" w:uiPriority="31" w:qFormat="1"/>
+    <w:lsdException w:name="Intense Reference" w:uiPriority="32" w:qFormat="1"/>
+    <w:lsdException w:name="Book Title" w:uiPriority="33" w:qFormat="1"/>
+    <w:lsdException w:name="Bibliography" w:semiHidden="1" w:uiPriority="37" w:unhideWhenUsed="1"/>
+    <w:lsdException w:name="TOC Heading" w:semiHidden="1" w:uiPriority="39" w:unhideWhenUsed="1" w:qFormat="1"/>
+    <w:lsdException w:name="Plain Table 1" w:uiPriority="41"/>
+    <w:lsdException w:name="Plain Table 2" w:uiPriority="42"/>
+    <w:lsdException w:name="Plain Table 3" w:uiPriority="43"/>
+    <w:lsdException w:name="Plain Table 4" w:uiPriority="44"/>
+    <w:lsdException w:name="Plain Table 5" w:uiPriority="45"/>
+    <w:lsdException w:name="Grid Table Light" w:uiPriority="40"/>
+    <w:lsdException w:name="Grid Table 1 Light" w:uiPriority="46"/>
+    <w:lsdException w:name="Grid Table 2" w:uiPriority="47"/>
+    <w:lsdException w:name="Grid Table 3" w:uiPriority="48"/>
+    <w:lsdException w:name="Grid Table 4" w:uiPriority="49"/>
+    <w:lsdException w:name="Grid Table 5 Dark" w:uiPriority="50"/>
+    <w:lsdException w:name="Grid Table 6 Colorful" w:uiPriority="51"/>
+    <w:lsdException w:name="Grid Table 7 Colorful" w:uiPriority="52"/>
+    <w:lsdException w:name="Grid Table 1 Light Accent 1" w:uiPriority="46"/>
+    <w:lsdException w:name="Grid Table 2 Accent 1" w:uiPriority="47"/>
+    <w:lsdException w:name="Grid Table 3 Accent 1" w:uiPriority="48"/>
+    <w:lsdException w:name="Grid Table 4 Accent 1" w:uiPriority="49"/>
+    <w:lsdException w:name="Grid Table 5 Dark Accent 1" w:uiPriority="50"/>
+    <w:lsdException w:name="Grid Table 6 Colorful Accent 1" w:uiPriority="51"/>
+    <w:lsdException w:name="Grid Table 7 Colorful Accent 1" w:uiPriority="52"/>
+    <w:lsdException w:name="Grid Table 1 Light Accent 2" w:uiPriority="46"/>
+    <w:lsdException w:name="Grid Table 2 Accent 2" w:uiPriority="47"/>
+    <w:lsdException w:name="Grid Table 3 Accent 2" w:uiPriority="48"/>
+    <w:lsdException w:name="Grid Table 4 Accent 2" w:uiPriority="49"/>
+    <w:lsdException w:name="Grid Table 5 Dark Accent 2" w:uiPriority="50"/>
+    <w:lsdException w:name="Grid Table 6 Colorful Accent 2" w:uiPriority="51"/>
+    <w:lsdException w:name="Grid Table 7 Colorful Accent 2" w:uiPriority="52"/>
+    <w:lsdException w:name="Grid Table 1 Light Accent 3" w:uiPriority="46"/>
+    <w:lsdException w:name="Grid Table 2 Accent 3" w:uiPriority="47"/>
+    <w:lsdException w:name="Grid Table 3 Accent 3" w:uiPriority="48"/>
+    <w:lsdException w:name="Grid Table 4 Accent 3" w:uiPriority="49"/>
+    <w:lsdException w:name="Grid Table 5 Dark Accent 3" w:uiPriority="50"/>
+    <w:lsdException w:name="Grid Table 6 Colorful Accent 3" w:uiPriority="51"/>
+    <w:lsdException w:name="Grid Table 7 Colorful Accent 3" w:uiPriority="52"/>
+    <w:lsdException w:name="Grid Table 1 Light Accent 4" w:uiPriority="46"/>
+    <w:lsdException w:name="Grid Table 2 Accent 4" w:uiPriority="47"/>
+    <w:lsdException w:name="Grid Table 3 Accent 4" w:uiPriority="48"/>
+    <w:lsdException w:name="Grid Table 4 Accent 4" w:uiPriority="49"/>
+    <w:lsdException w:name="Grid Table 5 Dark Accent 4" w:uiPriority="50"/>
+    <w:lsdException w:name="Grid Table 6 Colorful Accent 4" w:uiPriority="51"/>
+    <w:lsdException w:name="Grid Table 7 Colorful Accent 4" w:uiPriority="52"/>
+    <w:lsdException w:name="Grid Table 1 Light Accent 5" w:uiPriority="46"/>
+    <w:lsdException w:name="Grid Table 2 Accent 5" w:uiPriority="47"/>
+    <w:lsdException w:name="Grid Table 3 Accent 5" w:uiPriority="48"/>
+    <w:lsdException w:name="Grid Table 4 Accent 5" w:uiPriority="49"/>
+    <w:lsdException w:name="Grid Table 5 Dark Accent 5" w:uiPriority="50"/>
+    <w:lsdException w:name="Grid Table 6 Colorful Accent 5" w:uiPriority="51"/>
+    <w:lsdException w:name="Grid Table 7 Colorful Accent 5" w:uiPriority="52"/>
+    <w:lsdException w:name="Grid Table 1 Light Accent 6" w:uiPriority="46"/>
+    <w:lsdException w:name="Grid Table 2 Accent 6" w:uiPriority="47"/>
+    <w:lsdException w:name="Grid Table 3 Accent 6" w:uiPriority="48"/>
+    <w:lsdException w:name="Grid Table 4 Accent 6" w:uiPriority="49"/>
+    <w:lsdException w:name="Grid Table 5 Dark Accent 6" w:uiPriority="50"/>
+    <w:lsdException w:name="Grid Table 6 Colorful Accent 6" w:uiPriority="51"/>
+    <w:lsdException w:name="Grid Table 7 Colorful Accent 6" w:uiPriority="52"/>
+    <w:lsdException w:name="List Table 1 Light" w:uiPriority="46"/>
+    <w:lsdException w:name="List Table 2" w:uiPriority="47"/>
+    <w:lsdException w:name="List Table 3" w:uiPriority="48"/>
+    <w:lsdException w:name="List Table 4" w:uiPriority="49"/>
+    <w:lsdException w:name="List Table 5 Dark" w:uiPriority="50"/>
+    <w:lsdException w:name="List Table 6 Colorful" w:uiPriority="51"/>
+    <w:lsdException w:name="List Table 7 Colorful" w:uiPriority="52"/>
+    <w:lsdException w:name="List Table 1 Light Accent 1" w:uiPriority="46"/>
+    <w:lsdException w:name="List Table 2 Accent 1" w:uiPriority="47"/>
+    <w:lsdException w:name="List Table 3 Accent 1" w:uiPriority="48"/>
+    <w:lsdException w:name="List Table 4 Accent 1" w:uiPriority="49"/>
+    <w:lsdException w:name="List Table 5 Dark Accent 1" w:uiPriority="50"/>
+    <w:lsdException w:name="List Table 6 Colorful Accent 1" w:uiPriority="51"/>
+    <w:lsdException w:name="List Table 7 Colorful Accent 1" w:uiPriority="52"/>
+    <w:lsdException w:name="List Table 1 Light Accent 2" w:uiPriority="46"/>
+    <w:lsdException w:name="List Table 2 Accent 2" w:uiPriority="47"/>
+    <w:lsdException w:name="List Table 3 Accent 2" w:uiPriority="48"/>
+    <w:lsdException w:name="List Table 4 Accent 2" w:uiPriority="49"/>
+    <w:lsdException w:name="List Table 5 Dark Accent 2" w:uiPriority="50"/>
+    <w:lsdException w:name="List Table 6 Colorful Accent 2" w:uiPriority="51"/>
+    <w:lsdException w:name="List Table 7 Colorful Accent 2" w:uiPriority="52"/>
+    <w:lsdException w:name="List Table 1 Light Accent 3" w:uiPriority="46"/>
+    <w:lsdException w:name="List Table 2 Accent 3" w:uiPriority="47"/>
+    <w:lsdException w:name="List Table 3 Accent 3" w:uiPriority="48"/>
+    <w:lsdException w:name="List Table 4 Accent 3" w:uiPriority="49"/>
+    <w:lsdException w:name="List Table 5 Dark Accent 3" w:uiPriority="50"/>
+    <w:lsdException w:name="List Table 6 Colorful Accent 3" w:uiPriority="51"/>
+    <w:lsdException w:name="List Table 7 Colorful Accent 3" w:uiPriority="52"/>
+    <w:lsdException w:name="List Table 1 Light Accent 4" w:uiPriority="46"/>
+    <w:lsdException w:name="List Table 2 Accent 4" w:uiPriority="47"/>
+    <w:lsdException w:name="List Table 3 Accent 4" w:uiPriority="48"/>
+    <w:lsdException w:name="List Table 4 Accent 4" w:uiPriority="49"/>
+    <w:lsdException w:name="List Table 5 Dark Accent 4" w:uiPriority="50"/>
+    <w:lsdException w:name="List Table 6 Colorful Accent 4" w:uiPriority="51"/>
+    <w:lsdException w:name="List Table 7 Colorful Accent 4" w:uiPriority="52"/>
+    <w:lsdException w:name="List Table 1 Light Accent 5" w:uiPriority="46"/>
+    <w:lsdException w:name="List Table 2 Accent 5" w:uiPriority="47"/>
+    <w:lsdException w:name="List Table 3 Accent 5" w:uiPriority="48"/>
+    <w:lsdException w:name="List Table 4 Accent 5" w:uiPriority="49"/>
+    <w:lsdException w:name="List Table 5 Dark Accent 5" w:uiPriority="50"/>
+    <w:lsdException w:name="List Table 6 Colorful Accent 5" w:uiPriority="51"/>
+    <w:lsdException w:name="List Table 7 Colorful Accent 5" w:uiPriority="52"/>
+    <w:lsdException w:name="List Table 1 Light Accent 6" w:uiPriority="46"/>
+    <w:lsdException w:name="List Table 2 Accent 6" w:uiPriority="47"/>
+    <w:lsdException w:name="List Table 3 Accent 6" w:uiPriority="48"/>
+    <w:lsdException w:name="List Table 4 Accent 6" w:uiPriority="49"/>
+    <w:lsdException w:name="List Table 5 Dark Accent 6" w:uiPriority="50"/>
+    <w:lsdException w:name="List Table 6 Colorful Accent 6" w:uiPriority="51"/>
+    <w:lsdException w:name="List Table 7 Colorful Accent 6" w:uiPriority="52"/>
   </w:latentStyles>
   <w:style w:type="paragraph" w:default="1" w:styleId="Normal">
     <w:name w:val="Normal"/>

</xml_diff>